<commit_message>
Converted PA1_qa To PDF
</commit_message>
<xml_diff>
--- a/ECE 421 Programming Assignment 1/PA1_qa.docx
+++ b/ECE 421 Programming Assignment 1/PA1_qa.docx
@@ -100,17 +100,41 @@
       <w:pPr>
         <w:rPr>
           <w:rFonts w:ascii="Times New Roman" w:hAnsi="Times New Roman" w:cs="Times New Roman"/>
-          <w:sz w:val="28"/>
-          <w:szCs w:val="28"/>
-        </w:rPr>
-      </w:pPr>
-      <w:r>
-        <w:rPr>
-          <w:rFonts w:ascii="Times New Roman" w:hAnsi="Times New Roman" w:cs="Times New Roman"/>
-          <w:sz w:val="28"/>
-          <w:szCs w:val="28"/>
-        </w:rPr>
-        <w:t>Part 1b Questions</w:t>
+          <w:b/>
+          <w:bCs/>
+          <w:sz w:val="28"/>
+          <w:szCs w:val="28"/>
+        </w:rPr>
+      </w:pPr>
+      <w:r>
+        <w:rPr>
+          <w:rFonts w:ascii="Times New Roman" w:hAnsi="Times New Roman" w:cs="Times New Roman"/>
+          <w:b/>
+          <w:bCs/>
+          <w:sz w:val="28"/>
+          <w:szCs w:val="28"/>
+        </w:rPr>
+        <w:t>Part 1</w:t>
+      </w:r>
+      <w:r>
+        <w:rPr>
+          <w:rFonts w:ascii="Times New Roman" w:hAnsi="Times New Roman" w:cs="Times New Roman"/>
+          <w:b/>
+          <w:bCs/>
+          <w:sz w:val="28"/>
+          <w:szCs w:val="28"/>
+        </w:rPr>
+        <w:t>B</w:t>
+      </w:r>
+      <w:r>
+        <w:rPr>
+          <w:rFonts w:ascii="Times New Roman" w:hAnsi="Times New Roman" w:cs="Times New Roman"/>
+          <w:b/>
+          <w:bCs/>
+          <w:sz w:val="28"/>
+          <w:szCs w:val="28"/>
+        </w:rPr>
+        <w:t xml:space="preserve"> Questions</w:t>
       </w:r>
     </w:p>
     <w:p>
@@ -132,62 +156,18 @@
           <w:sz w:val="28"/>
           <w:szCs w:val="28"/>
         </w:rPr>
-        <w:t xml:space="preserve">Parameter </w:t>
-      </w:r>
-      <w:proofErr w:type="spellStart"/>
-      <w:r>
-        <w:rPr>
-          <w:rFonts w:ascii="Times New Roman" w:hAnsi="Times New Roman" w:cs="Times New Roman"/>
-          <w:sz w:val="28"/>
-          <w:szCs w:val="28"/>
-        </w:rPr>
-        <w:t>tol</w:t>
-      </w:r>
-      <w:proofErr w:type="spellEnd"/>
-      <w:r>
-        <w:rPr>
-          <w:rFonts w:ascii="Times New Roman" w:hAnsi="Times New Roman" w:cs="Times New Roman"/>
-          <w:sz w:val="28"/>
-          <w:szCs w:val="28"/>
-        </w:rPr>
-        <w:t xml:space="preserve"> is the stopping criterion, if it is not none, it will stop training iterations when (loss &gt; </w:t>
-      </w:r>
-      <w:proofErr w:type="spellStart"/>
-      <w:r>
-        <w:rPr>
-          <w:rFonts w:ascii="Times New Roman" w:hAnsi="Times New Roman" w:cs="Times New Roman"/>
-          <w:sz w:val="28"/>
-          <w:szCs w:val="28"/>
-        </w:rPr>
-        <w:t>previous_loss</w:t>
-      </w:r>
-      <w:proofErr w:type="spellEnd"/>
-      <w:r>
-        <w:rPr>
-          <w:rFonts w:ascii="Times New Roman" w:hAnsi="Times New Roman" w:cs="Times New Roman"/>
-          <w:sz w:val="28"/>
-          <w:szCs w:val="28"/>
-        </w:rPr>
-        <w:t xml:space="preserve"> – </w:t>
-      </w:r>
-      <w:proofErr w:type="spellStart"/>
-      <w:r>
-        <w:rPr>
-          <w:rFonts w:ascii="Times New Roman" w:hAnsi="Times New Roman" w:cs="Times New Roman"/>
-          <w:sz w:val="28"/>
-          <w:szCs w:val="28"/>
-        </w:rPr>
-        <w:t>tol</w:t>
-      </w:r>
-      <w:proofErr w:type="spellEnd"/>
-      <w:r>
-        <w:rPr>
-          <w:rFonts w:ascii="Times New Roman" w:hAnsi="Times New Roman" w:cs="Times New Roman"/>
-          <w:sz w:val="28"/>
-          <w:szCs w:val="28"/>
-        </w:rPr>
-        <w:t>) to prevent overfitting.</w:t>
-      </w:r>
+        <w:t>Parameter tol is the stopping criterion, if it is not none, it will stop training iterations when (loss &gt; previous_loss – tol) to prevent overfitting.</w:t>
+      </w:r>
+    </w:p>
+    <w:p>
+      <w:pPr>
+        <w:pStyle w:val="ListParagraph"/>
+        <w:rPr>
+          <w:rFonts w:ascii="Times New Roman" w:hAnsi="Times New Roman" w:cs="Times New Roman"/>
+          <w:sz w:val="28"/>
+          <w:szCs w:val="28"/>
+        </w:rPr>
+      </w:pPr>
     </w:p>
     <w:p>
       <w:pPr>
@@ -226,43 +206,7 @@
           <w:sz w:val="28"/>
           <w:szCs w:val="28"/>
         </w:rPr>
-        <w:t xml:space="preserve"> = 5000 and </w:t>
-      </w:r>
-      <w:proofErr w:type="spellStart"/>
-      <w:r>
-        <w:rPr>
-          <w:rFonts w:ascii="Times New Roman" w:hAnsi="Times New Roman" w:cs="Times New Roman"/>
-          <w:sz w:val="28"/>
-          <w:szCs w:val="28"/>
-        </w:rPr>
-        <w:t>tol</w:t>
-      </w:r>
-      <w:proofErr w:type="spellEnd"/>
-      <w:r>
-        <w:rPr>
-          <w:rFonts w:ascii="Times New Roman" w:hAnsi="Times New Roman" w:cs="Times New Roman"/>
-          <w:sz w:val="28"/>
-          <w:szCs w:val="28"/>
-        </w:rPr>
-        <w:t xml:space="preserve"> = 1e-3 does not guarantee the algorithm will pass over the training data 5000 times since whenever </w:t>
-      </w:r>
-      <w:proofErr w:type="spellStart"/>
-      <w:r>
-        <w:rPr>
-          <w:rFonts w:ascii="Times New Roman" w:hAnsi="Times New Roman" w:cs="Times New Roman"/>
-          <w:sz w:val="28"/>
-          <w:szCs w:val="28"/>
-        </w:rPr>
-        <w:t>tol</w:t>
-      </w:r>
-      <w:proofErr w:type="spellEnd"/>
-      <w:r>
-        <w:rPr>
-          <w:rFonts w:ascii="Times New Roman" w:hAnsi="Times New Roman" w:cs="Times New Roman"/>
-          <w:sz w:val="28"/>
-          <w:szCs w:val="28"/>
-        </w:rPr>
-        <w:t xml:space="preserve"> exceeds 1e-3, training iteration will stop</w:t>
+        <w:t xml:space="preserve"> = 5000 and tol = 1e-3 does not guarantee the algorithm will pass over the training data 5000 times since whenever tol exceeds 1e-3, training iteration will stop</w:t>
       </w:r>
       <w:r>
         <w:rPr>
@@ -272,7 +216,6 @@
         </w:rPr>
         <w:t xml:space="preserve">. We could set </w:t>
       </w:r>
-      <w:proofErr w:type="spellStart"/>
       <w:r>
         <w:rPr>
           <w:rFonts w:ascii="Times New Roman" w:hAnsi="Times New Roman" w:cs="Times New Roman"/>
@@ -281,7 +224,6 @@
         </w:rPr>
         <w:t>n_iter_no_change</w:t>
       </w:r>
-      <w:proofErr w:type="spellEnd"/>
       <w:r>
         <w:rPr>
           <w:rFonts w:ascii="Times New Roman" w:hAnsi="Times New Roman" w:cs="Times New Roman"/>
@@ -290,6 +232,16 @@
         </w:rPr>
         <w:t xml:space="preserve"> = 5000 to ensure that the algorithm will pass over the training data 5000 times since this is the number of iterations with zero improvement.</w:t>
       </w:r>
+    </w:p>
+    <w:p>
+      <w:pPr>
+        <w:pStyle w:val="ListParagraph"/>
+        <w:rPr>
+          <w:rFonts w:ascii="Times New Roman" w:hAnsi="Times New Roman" w:cs="Times New Roman"/>
+          <w:sz w:val="28"/>
+          <w:szCs w:val="28"/>
+        </w:rPr>
+      </w:pPr>
     </w:p>
     <w:p>
       <w:pPr>
@@ -310,26 +262,17 @@
           <w:sz w:val="28"/>
           <w:szCs w:val="28"/>
         </w:rPr>
-        <w:t xml:space="preserve">We could use the </w:t>
-      </w:r>
-      <w:proofErr w:type="spellStart"/>
-      <w:r>
-        <w:rPr>
-          <w:rFonts w:ascii="Times New Roman" w:hAnsi="Times New Roman" w:cs="Times New Roman"/>
-          <w:sz w:val="28"/>
-          <w:szCs w:val="28"/>
-        </w:rPr>
-        <w:t>class_weight</w:t>
-      </w:r>
-      <w:proofErr w:type="spellEnd"/>
-      <w:r>
-        <w:rPr>
-          <w:rFonts w:ascii="Times New Roman" w:hAnsi="Times New Roman" w:cs="Times New Roman"/>
-          <w:sz w:val="28"/>
-          <w:szCs w:val="28"/>
-        </w:rPr>
-        <w:t xml:space="preserve"> parameter to set the weights of the model to certain value.</w:t>
-      </w:r>
+        <w:t>We could use the class_weight parameter to set the weights of the model to certain value.</w:t>
+      </w:r>
+    </w:p>
+    <w:p>
+      <w:pPr>
+        <w:rPr>
+          <w:rFonts w:ascii="Times New Roman" w:hAnsi="Times New Roman" w:cs="Times New Roman"/>
+          <w:sz w:val="28"/>
+          <w:szCs w:val="28"/>
+        </w:rPr>
+      </w:pPr>
     </w:p>
     <w:p>
       <w:pPr>
@@ -350,25 +293,7 @@
           <w:sz w:val="28"/>
           <w:szCs w:val="28"/>
         </w:rPr>
-        <w:t xml:space="preserve">Our own </w:t>
-      </w:r>
-      <w:proofErr w:type="spellStart"/>
-      <w:r>
-        <w:rPr>
-          <w:rFonts w:ascii="Times New Roman" w:hAnsi="Times New Roman" w:cs="Times New Roman"/>
-          <w:sz w:val="28"/>
-          <w:szCs w:val="28"/>
-        </w:rPr>
-        <w:t>Numpy</w:t>
-      </w:r>
-      <w:proofErr w:type="spellEnd"/>
-      <w:r>
-        <w:rPr>
-          <w:rFonts w:ascii="Times New Roman" w:hAnsi="Times New Roman" w:cs="Times New Roman"/>
-          <w:sz w:val="28"/>
-          <w:szCs w:val="28"/>
-        </w:rPr>
-        <w:t xml:space="preserve"> implementation resulted in the following confusion matrix.</w:t>
+        <w:t>NumPy Implementation Confusion Matrix</w:t>
       </w:r>
     </w:p>
     <w:tbl>
@@ -476,6 +401,7 @@
         <w:tc>
           <w:tcPr>
             <w:tcW w:w="2158" w:type="dxa"/>
+            <w:shd w:val="clear" w:color="auto" w:fill="4472C4" w:themeFill="accent1"/>
           </w:tcPr>
           <w:p>
             <w:pPr>
@@ -501,6 +427,7 @@
         <w:tc>
           <w:tcPr>
             <w:tcW w:w="2158" w:type="dxa"/>
+            <w:shd w:val="clear" w:color="auto" w:fill="4472C4" w:themeFill="accent1"/>
           </w:tcPr>
           <w:p>
             <w:pPr>
@@ -546,6 +473,7 @@
         <w:tc>
           <w:tcPr>
             <w:tcW w:w="2157" w:type="dxa"/>
+            <w:shd w:val="clear" w:color="auto" w:fill="4472C4" w:themeFill="accent1"/>
           </w:tcPr>
           <w:p>
             <w:pPr>
@@ -641,6 +569,7 @@
         <w:tc>
           <w:tcPr>
             <w:tcW w:w="2157" w:type="dxa"/>
+            <w:shd w:val="clear" w:color="auto" w:fill="4472C4" w:themeFill="accent1"/>
           </w:tcPr>
           <w:p>
             <w:pPr>
@@ -724,13 +653,143 @@
           <w:szCs w:val="28"/>
         </w:rPr>
       </w:pPr>
-      <w:r>
-        <w:rPr>
-          <w:rFonts w:ascii="Times New Roman" w:hAnsi="Times New Roman" w:cs="Times New Roman"/>
-          <w:sz w:val="28"/>
-          <w:szCs w:val="28"/>
-        </w:rPr>
-        <w:t>Scikit-learn library confusion matrix.</w:t>
+    </w:p>
+    <w:p>
+      <w:pPr>
+        <w:pStyle w:val="ListParagraph"/>
+        <w:rPr>
+          <w:rFonts w:ascii="Times New Roman" w:hAnsi="Times New Roman" w:cs="Times New Roman"/>
+          <w:sz w:val="28"/>
+          <w:szCs w:val="28"/>
+        </w:rPr>
+      </w:pPr>
+      <m:oMathPara>
+        <m:oMath>
+          <m:r>
+            <w:rPr>
+              <w:rFonts w:ascii="Cambria Math" w:hAnsi="Cambria Math" w:cs="Times New Roman"/>
+              <w:sz w:val="28"/>
+              <w:szCs w:val="28"/>
+            </w:rPr>
+            <m:t xml:space="preserve">NumPy Accuracy= </m:t>
+          </m:r>
+          <m:f>
+            <m:fPr>
+              <m:ctrlPr>
+                <w:rPr>
+                  <w:rFonts w:ascii="Cambria Math" w:hAnsi="Cambria Math" w:cs="Times New Roman"/>
+                  <w:i/>
+                  <w:sz w:val="28"/>
+                  <w:szCs w:val="28"/>
+                </w:rPr>
+              </m:ctrlPr>
+            </m:fPr>
+            <m:num>
+              <m:r>
+                <w:rPr>
+                  <w:rFonts w:ascii="Cambria Math" w:hAnsi="Cambria Math" w:cs="Times New Roman"/>
+                  <w:sz w:val="28"/>
+                  <w:szCs w:val="28"/>
+                </w:rPr>
+                <m:t>9+9</m:t>
+              </m:r>
+            </m:num>
+            <m:den>
+              <m:r>
+                <w:rPr>
+                  <w:rFonts w:ascii="Cambria Math" w:hAnsi="Cambria Math" w:cs="Times New Roman"/>
+                  <w:sz w:val="28"/>
+                  <w:szCs w:val="28"/>
+                </w:rPr>
+                <m:t>9+9+2</m:t>
+              </m:r>
+            </m:den>
+          </m:f>
+          <m:r>
+            <w:rPr>
+              <w:rFonts w:ascii="Cambria Math" w:hAnsi="Cambria Math" w:cs="Times New Roman"/>
+              <w:sz w:val="28"/>
+              <w:szCs w:val="28"/>
+            </w:rPr>
+            <m:t>=90%</m:t>
+          </m:r>
+        </m:oMath>
+      </m:oMathPara>
+    </w:p>
+    <w:p>
+      <w:pPr>
+        <w:pStyle w:val="ListParagraph"/>
+        <w:rPr>
+          <w:rFonts w:ascii="Times New Roman" w:hAnsi="Times New Roman" w:cs="Times New Roman"/>
+          <w:sz w:val="28"/>
+          <w:szCs w:val="28"/>
+        </w:rPr>
+      </w:pPr>
+    </w:p>
+    <w:p>
+      <w:pPr>
+        <w:pStyle w:val="ListParagraph"/>
+        <w:rPr>
+          <w:rFonts w:ascii="Times New Roman" w:hAnsi="Times New Roman" w:cs="Times New Roman"/>
+          <w:sz w:val="28"/>
+          <w:szCs w:val="28"/>
+        </w:rPr>
+      </w:pPr>
+      <w:r>
+        <w:rPr>
+          <w:rFonts w:ascii="Times New Roman" w:hAnsi="Times New Roman" w:cs="Times New Roman"/>
+          <w:sz w:val="28"/>
+          <w:szCs w:val="28"/>
+        </w:rPr>
+        <w:t xml:space="preserve">Scikit-learn </w:t>
+      </w:r>
+      <w:r>
+        <w:rPr>
+          <w:rFonts w:ascii="Times New Roman" w:hAnsi="Times New Roman" w:cs="Times New Roman"/>
+          <w:sz w:val="28"/>
+          <w:szCs w:val="28"/>
+        </w:rPr>
+        <w:t>L</w:t>
+      </w:r>
+      <w:r>
+        <w:rPr>
+          <w:rFonts w:ascii="Times New Roman" w:hAnsi="Times New Roman" w:cs="Times New Roman"/>
+          <w:sz w:val="28"/>
+          <w:szCs w:val="28"/>
+        </w:rPr>
+        <w:t xml:space="preserve">ibrary </w:t>
+      </w:r>
+      <w:r>
+        <w:rPr>
+          <w:rFonts w:ascii="Times New Roman" w:hAnsi="Times New Roman" w:cs="Times New Roman"/>
+          <w:sz w:val="28"/>
+          <w:szCs w:val="28"/>
+        </w:rPr>
+        <w:t>C</w:t>
+      </w:r>
+      <w:r>
+        <w:rPr>
+          <w:rFonts w:ascii="Times New Roman" w:hAnsi="Times New Roman" w:cs="Times New Roman"/>
+          <w:sz w:val="28"/>
+          <w:szCs w:val="28"/>
+        </w:rPr>
+        <w:t xml:space="preserve">onfusion </w:t>
+      </w:r>
+      <w:r>
+        <w:rPr>
+          <w:rFonts w:ascii="Times New Roman" w:hAnsi="Times New Roman" w:cs="Times New Roman"/>
+          <w:sz w:val="28"/>
+          <w:szCs w:val="28"/>
+        </w:rPr>
+        <w:t>M</w:t>
+      </w:r>
+      <w:r>
+        <w:rPr>
+          <w:rFonts w:ascii="Times New Roman" w:hAnsi="Times New Roman" w:cs="Times New Roman"/>
+          <w:sz w:val="28"/>
+          <w:szCs w:val="28"/>
+        </w:rPr>
+        <w:t>atrix.</w:t>
       </w:r>
     </w:p>
     <w:tbl>
@@ -838,6 +897,7 @@
         <w:tc>
           <w:tcPr>
             <w:tcW w:w="2158" w:type="dxa"/>
+            <w:shd w:val="clear" w:color="auto" w:fill="4472C4" w:themeFill="accent1"/>
           </w:tcPr>
           <w:p>
             <w:pPr>
@@ -863,6 +923,7 @@
         <w:tc>
           <w:tcPr>
             <w:tcW w:w="2158" w:type="dxa"/>
+            <w:shd w:val="clear" w:color="auto" w:fill="4472C4" w:themeFill="accent1"/>
           </w:tcPr>
           <w:p>
             <w:pPr>
@@ -908,6 +969,7 @@
         <w:tc>
           <w:tcPr>
             <w:tcW w:w="2157" w:type="dxa"/>
+            <w:shd w:val="clear" w:color="auto" w:fill="4472C4" w:themeFill="accent1"/>
           </w:tcPr>
           <w:p>
             <w:pPr>
@@ -1003,6 +1065,7 @@
         <w:tc>
           <w:tcPr>
             <w:tcW w:w="2157" w:type="dxa"/>
+            <w:shd w:val="clear" w:color="auto" w:fill="4472C4" w:themeFill="accent1"/>
           </w:tcPr>
           <w:p>
             <w:pPr>
@@ -1086,13 +1149,651 @@
           <w:szCs w:val="28"/>
         </w:rPr>
       </w:pPr>
-      <w:r>
-        <w:rPr>
-          <w:rFonts w:ascii="Times New Roman" w:hAnsi="Times New Roman" w:cs="Times New Roman"/>
-          <w:sz w:val="28"/>
-          <w:szCs w:val="28"/>
-        </w:rPr>
-        <w:t xml:space="preserve">Scikit-learn library resulted in 100% accuracy, while our </w:t>
+    </w:p>
+    <w:p>
+      <w:pPr>
+        <w:pStyle w:val="ListParagraph"/>
+        <w:rPr>
+          <w:rFonts w:ascii="Times New Roman" w:hAnsi="Times New Roman" w:cs="Times New Roman"/>
+          <w:sz w:val="28"/>
+          <w:szCs w:val="28"/>
+        </w:rPr>
+      </w:pPr>
+      <m:oMathPara>
+        <m:oMath>
+          <m:r>
+            <w:rPr>
+              <w:rFonts w:ascii="Cambria Math" w:hAnsi="Cambria Math" w:cs="Times New Roman"/>
+              <w:sz w:val="28"/>
+              <w:szCs w:val="28"/>
+            </w:rPr>
+            <m:t xml:space="preserve">Scikit-Learn Accuracy= </m:t>
+          </m:r>
+          <m:f>
+            <m:fPr>
+              <m:ctrlPr>
+                <w:rPr>
+                  <w:rFonts w:ascii="Cambria Math" w:hAnsi="Cambria Math" w:cs="Times New Roman"/>
+                  <w:i/>
+                  <w:sz w:val="28"/>
+                  <w:szCs w:val="28"/>
+                </w:rPr>
+              </m:ctrlPr>
+            </m:fPr>
+            <m:num>
+              <m:r>
+                <w:rPr>
+                  <w:rFonts w:ascii="Cambria Math" w:hAnsi="Cambria Math" w:cs="Times New Roman"/>
+                  <w:sz w:val="28"/>
+                  <w:szCs w:val="28"/>
+                </w:rPr>
+                <m:t>9+11</m:t>
+              </m:r>
+            </m:num>
+            <m:den>
+              <m:r>
+                <w:rPr>
+                  <w:rFonts w:ascii="Cambria Math" w:hAnsi="Cambria Math" w:cs="Times New Roman"/>
+                  <w:sz w:val="28"/>
+                  <w:szCs w:val="28"/>
+                </w:rPr>
+                <m:t>9+11</m:t>
+              </m:r>
+            </m:den>
+          </m:f>
+          <m:r>
+            <w:rPr>
+              <w:rFonts w:ascii="Cambria Math" w:hAnsi="Cambria Math" w:cs="Times New Roman"/>
+              <w:sz w:val="28"/>
+              <w:szCs w:val="28"/>
+            </w:rPr>
+            <m:t>=100%</m:t>
+          </m:r>
+        </m:oMath>
+      </m:oMathPara>
+    </w:p>
+    <w:p>
+      <w:pPr>
+        <w:pStyle w:val="ListParagraph"/>
+        <w:rPr>
+          <w:rFonts w:ascii="Times New Roman" w:hAnsi="Times New Roman" w:cs="Times New Roman"/>
+          <w:sz w:val="28"/>
+          <w:szCs w:val="28"/>
+        </w:rPr>
+      </w:pPr>
+    </w:p>
+    <w:p>
+      <w:pPr>
+        <w:pStyle w:val="ListParagraph"/>
+        <w:rPr>
+          <w:rFonts w:ascii="Times New Roman" w:hAnsi="Times New Roman" w:cs="Times New Roman"/>
+          <w:sz w:val="28"/>
+          <w:szCs w:val="28"/>
+        </w:rPr>
+      </w:pPr>
+      <w:r>
+        <w:rPr>
+          <w:rFonts w:ascii="Times New Roman" w:hAnsi="Times New Roman" w:cs="Times New Roman"/>
+          <w:sz w:val="28"/>
+          <w:szCs w:val="28"/>
+        </w:rPr>
+        <w:t>Scikit-learn library resulted in 100% accuracy, while our Numpy implementatio</w:t>
+      </w:r>
+      <w:r>
+        <w:rPr>
+          <w:rFonts w:ascii="Times New Roman" w:hAnsi="Times New Roman" w:cs="Times New Roman"/>
+          <w:sz w:val="28"/>
+          <w:szCs w:val="28"/>
+        </w:rPr>
+        <w:t xml:space="preserve">n </w:t>
+      </w:r>
+      <w:r>
+        <w:rPr>
+          <w:rFonts w:ascii="Times New Roman" w:hAnsi="Times New Roman" w:cs="Times New Roman"/>
+          <w:sz w:val="28"/>
+          <w:szCs w:val="28"/>
+        </w:rPr>
+        <w:t>only resulted in 90% accuracy, which is also very good.</w:t>
+      </w:r>
+    </w:p>
+    <w:p>
+      <w:pPr>
+        <w:rPr>
+          <w:rFonts w:ascii="Times New Roman" w:hAnsi="Times New Roman" w:cs="Times New Roman"/>
+          <w:b/>
+          <w:bCs/>
+          <w:sz w:val="28"/>
+          <w:szCs w:val="28"/>
+        </w:rPr>
+      </w:pPr>
+      <w:r>
+        <w:rPr>
+          <w:rFonts w:ascii="Times New Roman" w:hAnsi="Times New Roman" w:cs="Times New Roman"/>
+          <w:b/>
+          <w:bCs/>
+          <w:sz w:val="28"/>
+          <w:szCs w:val="28"/>
+        </w:rPr>
+        <w:lastRenderedPageBreak/>
+        <w:t>Part 2A Questions</w:t>
+      </w:r>
+    </w:p>
+    <w:p>
+      <w:pPr>
+        <w:pStyle w:val="ListParagraph"/>
+        <w:numPr>
+          <w:ilvl w:val="0"/>
+          <w:numId w:val="3"/>
+        </w:numPr>
+        <w:rPr>
+          <w:rFonts w:ascii="Times New Roman" w:hAnsi="Times New Roman" w:cs="Times New Roman"/>
+          <w:sz w:val="28"/>
+          <w:szCs w:val="28"/>
+        </w:rPr>
+      </w:pPr>
+      <w:r>
+        <w:rPr>
+          <w:rFonts w:ascii="Times New Roman" w:hAnsi="Times New Roman" w:cs="Times New Roman"/>
+          <w:sz w:val="28"/>
+          <w:szCs w:val="28"/>
+        </w:rPr>
+        <w:t>The matrix input from function subtestFn() is,</w:t>
+      </w:r>
+    </w:p>
+    <w:p>
+      <w:pPr>
+        <w:pStyle w:val="ListParagraph"/>
+        <w:rPr>
+          <w:rFonts w:ascii="Times New Roman" w:hAnsi="Times New Roman" w:cs="Times New Roman"/>
+          <w:sz w:val="28"/>
+          <w:szCs w:val="28"/>
+        </w:rPr>
+      </w:pPr>
+      <m:oMathPara>
+        <m:oMath>
+          <m:sSub>
+            <m:sSubPr>
+              <m:ctrlPr>
+                <w:rPr>
+                  <w:rFonts w:ascii="Cambria Math" w:hAnsi="Cambria Math" w:cs="Times New Roman"/>
+                  <w:i/>
+                  <w:sz w:val="28"/>
+                  <w:szCs w:val="28"/>
+                </w:rPr>
+              </m:ctrlPr>
+            </m:sSubPr>
+            <m:e>
+              <m:r>
+                <w:rPr>
+                  <w:rFonts w:ascii="Cambria Math" w:hAnsi="Cambria Math" w:cs="Times New Roman"/>
+                  <w:sz w:val="28"/>
+                  <w:szCs w:val="28"/>
+                </w:rPr>
+                <m:t>X</m:t>
+              </m:r>
+            </m:e>
+            <m:sub>
+              <m:r>
+                <w:rPr>
+                  <w:rFonts w:ascii="Cambria Math" w:hAnsi="Cambria Math" w:cs="Times New Roman"/>
+                  <w:sz w:val="28"/>
+                  <w:szCs w:val="28"/>
+                </w:rPr>
+                <m:t>train</m:t>
+              </m:r>
+            </m:sub>
+          </m:sSub>
+          <m:r>
+            <w:rPr>
+              <w:rFonts w:ascii="Cambria Math" w:hAnsi="Cambria Math" w:cs="Times New Roman"/>
+              <w:sz w:val="28"/>
+              <w:szCs w:val="28"/>
+            </w:rPr>
+            <m:t xml:space="preserve">= </m:t>
+          </m:r>
+          <m:d>
+            <m:dPr>
+              <m:begChr m:val="["/>
+              <m:endChr m:val="]"/>
+              <m:ctrlPr>
+                <w:rPr>
+                  <w:rFonts w:ascii="Cambria Math" w:hAnsi="Cambria Math" w:cs="Times New Roman"/>
+                  <w:i/>
+                  <w:sz w:val="28"/>
+                  <w:szCs w:val="28"/>
+                </w:rPr>
+              </m:ctrlPr>
+            </m:dPr>
+            <m:e>
+              <m:m>
+                <m:mPr>
+                  <m:mcs>
+                    <m:mc>
+                      <m:mcPr>
+                        <m:count m:val="2"/>
+                        <m:mcJc m:val="center"/>
+                      </m:mcPr>
+                    </m:mc>
+                  </m:mcs>
+                  <m:ctrlPr>
+                    <w:rPr>
+                      <w:rFonts w:ascii="Cambria Math" w:hAnsi="Cambria Math" w:cs="Times New Roman"/>
+                      <w:i/>
+                      <w:sz w:val="28"/>
+                      <w:szCs w:val="28"/>
+                    </w:rPr>
+                  </m:ctrlPr>
+                </m:mPr>
+                <m:mr>
+                  <m:e>
+                    <m:r>
+                      <w:rPr>
+                        <w:rFonts w:ascii="Cambria Math" w:hAnsi="Cambria Math" w:cs="Times New Roman"/>
+                        <w:sz w:val="28"/>
+                        <w:szCs w:val="28"/>
+                      </w:rPr>
+                      <m:t>1</m:t>
+                    </m:r>
+                    <m:ctrlPr>
+                      <w:rPr>
+                        <w:rFonts w:ascii="Cambria Math" w:eastAsia="Cambria Math" w:hAnsi="Cambria Math" w:cs="Cambria Math"/>
+                        <w:i/>
+                        <w:sz w:val="28"/>
+                        <w:szCs w:val="28"/>
+                      </w:rPr>
+                    </m:ctrlPr>
+                  </m:e>
+                  <m:e>
+                    <m:r>
+                      <w:rPr>
+                        <w:rFonts w:ascii="Cambria Math" w:eastAsia="Cambria Math" w:hAnsi="Cambria Math" w:cs="Cambria Math"/>
+                        <w:sz w:val="28"/>
+                        <w:szCs w:val="28"/>
+                      </w:rPr>
+                      <m:t>2</m:t>
+                    </m:r>
+                    <m:ctrlPr>
+                      <w:rPr>
+                        <w:rFonts w:ascii="Cambria Math" w:eastAsia="Cambria Math" w:hAnsi="Cambria Math" w:cs="Cambria Math"/>
+                        <w:i/>
+                        <w:sz w:val="28"/>
+                        <w:szCs w:val="28"/>
+                      </w:rPr>
+                    </m:ctrlPr>
+                  </m:e>
+                </m:mr>
+                <m:mr>
+                  <m:e>
+                    <m:r>
+                      <w:rPr>
+                        <w:rFonts w:ascii="Cambria Math" w:eastAsia="Cambria Math" w:hAnsi="Cambria Math" w:cs="Cambria Math"/>
+                        <w:sz w:val="28"/>
+                        <w:szCs w:val="28"/>
+                      </w:rPr>
+                      <m:t>2</m:t>
+                    </m:r>
+                    <m:ctrlPr>
+                      <w:rPr>
+                        <w:rFonts w:ascii="Cambria Math" w:eastAsia="Cambria Math" w:hAnsi="Cambria Math" w:cs="Cambria Math"/>
+                        <w:i/>
+                        <w:sz w:val="28"/>
+                        <w:szCs w:val="28"/>
+                      </w:rPr>
+                    </m:ctrlPr>
+                  </m:e>
+                  <m:e>
+                    <m:r>
+                      <w:rPr>
+                        <w:rFonts w:ascii="Cambria Math" w:eastAsia="Cambria Math" w:hAnsi="Cambria Math" w:cs="Cambria Math"/>
+                        <w:sz w:val="28"/>
+                        <w:szCs w:val="28"/>
+                      </w:rPr>
+                      <m:t>4</m:t>
+                    </m:r>
+                    <m:ctrlPr>
+                      <w:rPr>
+                        <w:rFonts w:ascii="Cambria Math" w:eastAsia="Cambria Math" w:hAnsi="Cambria Math" w:cs="Cambria Math"/>
+                        <w:i/>
+                        <w:sz w:val="28"/>
+                        <w:szCs w:val="28"/>
+                      </w:rPr>
+                    </m:ctrlPr>
+                  </m:e>
+                </m:mr>
+                <m:mr>
+                  <m:e>
+                    <m:r>
+                      <w:rPr>
+                        <w:rFonts w:ascii="Cambria Math" w:eastAsia="Cambria Math" w:hAnsi="Cambria Math" w:cs="Cambria Math"/>
+                        <w:sz w:val="28"/>
+                        <w:szCs w:val="28"/>
+                      </w:rPr>
+                      <m:t>3</m:t>
+                    </m:r>
+                  </m:e>
+                  <m:e>
+                    <m:r>
+                      <w:rPr>
+                        <w:rFonts w:ascii="Cambria Math" w:hAnsi="Cambria Math" w:cs="Times New Roman"/>
+                        <w:sz w:val="28"/>
+                        <w:szCs w:val="28"/>
+                      </w:rPr>
+                      <m:t>6</m:t>
+                    </m:r>
+                  </m:e>
+                </m:mr>
+                <m:mr>
+                  <m:e>
+                    <m:r>
+                      <w:rPr>
+                        <w:rFonts w:ascii="Cambria Math" w:hAnsi="Cambria Math" w:cs="Times New Roman"/>
+                        <w:sz w:val="28"/>
+                        <w:szCs w:val="28"/>
+                      </w:rPr>
+                      <m:t>4</m:t>
+                    </m:r>
+                  </m:e>
+                  <m:e>
+                    <m:r>
+                      <w:rPr>
+                        <w:rFonts w:ascii="Cambria Math" w:hAnsi="Cambria Math" w:cs="Times New Roman"/>
+                        <w:sz w:val="28"/>
+                        <w:szCs w:val="28"/>
+                      </w:rPr>
+                      <m:t>8</m:t>
+                    </m:r>
+                  </m:e>
+                </m:mr>
+              </m:m>
+            </m:e>
+          </m:d>
+        </m:oMath>
+      </m:oMathPara>
+    </w:p>
+    <w:p>
+      <w:pPr>
+        <w:pStyle w:val="ListParagraph"/>
+        <w:rPr>
+          <w:rFonts w:ascii="Times New Roman" w:hAnsi="Times New Roman" w:cs="Times New Roman"/>
+          <w:sz w:val="28"/>
+          <w:szCs w:val="28"/>
+        </w:rPr>
+      </w:pPr>
+    </w:p>
+    <w:p>
+      <w:pPr>
+        <w:pStyle w:val="ListParagraph"/>
+        <w:rPr>
+          <w:rFonts w:ascii="Times New Roman" w:hAnsi="Times New Roman" w:cs="Times New Roman"/>
+          <w:sz w:val="28"/>
+          <w:szCs w:val="28"/>
+        </w:rPr>
+      </w:pPr>
+      <w:r>
+        <w:rPr>
+          <w:rFonts w:ascii="Times New Roman" w:hAnsi="Times New Roman" w:cs="Times New Roman"/>
+          <w:sz w:val="28"/>
+          <w:szCs w:val="28"/>
+        </w:rPr>
+        <w:t>Its transpose is,</w:t>
+      </w:r>
+    </w:p>
+    <w:p>
+      <w:pPr>
+        <w:pStyle w:val="ListParagraph"/>
+        <w:rPr>
+          <w:rFonts w:ascii="Times New Roman" w:hAnsi="Times New Roman" w:cs="Times New Roman"/>
+          <w:sz w:val="28"/>
+          <w:szCs w:val="28"/>
+        </w:rPr>
+      </w:pPr>
+      <m:oMathPara>
+        <m:oMath>
+          <m:sSup>
+            <m:sSupPr>
+              <m:ctrlPr>
+                <w:rPr>
+                  <w:rFonts w:ascii="Cambria Math" w:hAnsi="Cambria Math" w:cs="Times New Roman"/>
+                  <w:i/>
+                  <w:sz w:val="28"/>
+                  <w:szCs w:val="28"/>
+                </w:rPr>
+              </m:ctrlPr>
+            </m:sSupPr>
+            <m:e>
+              <m:sSub>
+                <m:sSubPr>
+                  <m:ctrlPr>
+                    <w:rPr>
+                      <w:rFonts w:ascii="Cambria Math" w:hAnsi="Cambria Math" w:cs="Times New Roman"/>
+                      <w:i/>
+                      <w:sz w:val="28"/>
+                      <w:szCs w:val="28"/>
+                    </w:rPr>
+                  </m:ctrlPr>
+                </m:sSubPr>
+                <m:e>
+                  <m:r>
+                    <w:rPr>
+                      <w:rFonts w:ascii="Cambria Math" w:hAnsi="Cambria Math" w:cs="Times New Roman"/>
+                      <w:sz w:val="28"/>
+                      <w:szCs w:val="28"/>
+                    </w:rPr>
+                    <m:t>X</m:t>
+                  </m:r>
+                </m:e>
+                <m:sub>
+                  <m:r>
+                    <w:rPr>
+                      <w:rFonts w:ascii="Cambria Math" w:hAnsi="Cambria Math" w:cs="Times New Roman"/>
+                      <w:sz w:val="28"/>
+                      <w:szCs w:val="28"/>
+                    </w:rPr>
+                    <m:t>train</m:t>
+                  </m:r>
+                </m:sub>
+              </m:sSub>
+            </m:e>
+            <m:sup>
+              <m:r>
+                <w:rPr>
+                  <w:rFonts w:ascii="Cambria Math" w:hAnsi="Cambria Math" w:cs="Times New Roman"/>
+                  <w:sz w:val="28"/>
+                  <w:szCs w:val="28"/>
+                </w:rPr>
+                <m:t>T</m:t>
+              </m:r>
+            </m:sup>
+          </m:sSup>
+          <m:r>
+            <w:rPr>
+              <w:rFonts w:ascii="Cambria Math" w:hAnsi="Cambria Math" w:cs="Times New Roman"/>
+              <w:sz w:val="28"/>
+              <w:szCs w:val="28"/>
+            </w:rPr>
+            <m:t>=</m:t>
+          </m:r>
+          <m:d>
+            <m:dPr>
+              <m:begChr m:val="["/>
+              <m:endChr m:val="]"/>
+              <m:ctrlPr>
+                <w:rPr>
+                  <w:rFonts w:ascii="Cambria Math" w:hAnsi="Cambria Math" w:cs="Times New Roman"/>
+                  <w:i/>
+                  <w:sz w:val="28"/>
+                  <w:szCs w:val="28"/>
+                </w:rPr>
+              </m:ctrlPr>
+            </m:dPr>
+            <m:e>
+              <m:m>
+                <m:mPr>
+                  <m:mcs>
+                    <m:mc>
+                      <m:mcPr>
+                        <m:count m:val="4"/>
+                        <m:mcJc m:val="center"/>
+                      </m:mcPr>
+                    </m:mc>
+                  </m:mcs>
+                  <m:ctrlPr>
+                    <w:rPr>
+                      <w:rFonts w:ascii="Cambria Math" w:hAnsi="Cambria Math" w:cs="Times New Roman"/>
+                      <w:i/>
+                      <w:sz w:val="28"/>
+                      <w:szCs w:val="28"/>
+                    </w:rPr>
+                  </m:ctrlPr>
+                </m:mPr>
+                <m:mr>
+                  <m:e>
+                    <m:r>
+                      <w:rPr>
+                        <w:rFonts w:ascii="Cambria Math" w:hAnsi="Cambria Math" w:cs="Times New Roman"/>
+                        <w:sz w:val="28"/>
+                        <w:szCs w:val="28"/>
+                      </w:rPr>
+                      <m:t>1</m:t>
+                    </m:r>
+                  </m:e>
+                  <m:e>
+                    <m:r>
+                      <w:rPr>
+                        <w:rFonts w:ascii="Cambria Math" w:hAnsi="Cambria Math" w:cs="Times New Roman"/>
+                        <w:sz w:val="28"/>
+                        <w:szCs w:val="28"/>
+                      </w:rPr>
+                      <m:t>2</m:t>
+                    </m:r>
+                    <m:ctrlPr>
+                      <w:rPr>
+                        <w:rFonts w:ascii="Cambria Math" w:eastAsia="Cambria Math" w:hAnsi="Cambria Math" w:cs="Cambria Math"/>
+                        <w:i/>
+                        <w:sz w:val="28"/>
+                        <w:szCs w:val="28"/>
+                      </w:rPr>
+                    </m:ctrlPr>
+                  </m:e>
+                  <m:e>
+                    <m:r>
+                      <w:rPr>
+                        <w:rFonts w:ascii="Cambria Math" w:eastAsia="Cambria Math" w:hAnsi="Cambria Math" w:cs="Cambria Math"/>
+                        <w:sz w:val="28"/>
+                        <w:szCs w:val="28"/>
+                      </w:rPr>
+                      <m:t>3</m:t>
+                    </m:r>
+                    <m:ctrlPr>
+                      <w:rPr>
+                        <w:rFonts w:ascii="Cambria Math" w:eastAsia="Cambria Math" w:hAnsi="Cambria Math" w:cs="Cambria Math"/>
+                        <w:i/>
+                        <w:sz w:val="28"/>
+                        <w:szCs w:val="28"/>
+                      </w:rPr>
+                    </m:ctrlPr>
+                  </m:e>
+                  <m:e>
+                    <m:r>
+                      <w:rPr>
+                        <w:rFonts w:ascii="Cambria Math" w:eastAsia="Cambria Math" w:hAnsi="Cambria Math" w:cs="Cambria Math"/>
+                        <w:sz w:val="28"/>
+                        <w:szCs w:val="28"/>
+                      </w:rPr>
+                      <m:t>4</m:t>
+                    </m:r>
+                  </m:e>
+                </m:mr>
+                <m:mr>
+                  <m:e>
+                    <m:r>
+                      <w:rPr>
+                        <w:rFonts w:ascii="Cambria Math" w:hAnsi="Cambria Math" w:cs="Times New Roman"/>
+                        <w:sz w:val="28"/>
+                        <w:szCs w:val="28"/>
+                      </w:rPr>
+                      <m:t>5</m:t>
+                    </m:r>
+                  </m:e>
+                  <m:e>
+                    <m:r>
+                      <w:rPr>
+                        <w:rFonts w:ascii="Cambria Math" w:hAnsi="Cambria Math" w:cs="Times New Roman"/>
+                        <w:sz w:val="28"/>
+                        <w:szCs w:val="28"/>
+                      </w:rPr>
+                      <m:t>6</m:t>
+                    </m:r>
+                    <m:ctrlPr>
+                      <w:rPr>
+                        <w:rFonts w:ascii="Cambria Math" w:eastAsia="Cambria Math" w:hAnsi="Cambria Math" w:cs="Cambria Math"/>
+                        <w:i/>
+                        <w:sz w:val="28"/>
+                        <w:szCs w:val="28"/>
+                      </w:rPr>
+                    </m:ctrlPr>
+                  </m:e>
+                  <m:e>
+                    <m:r>
+                      <w:rPr>
+                        <w:rFonts w:ascii="Cambria Math" w:eastAsia="Cambria Math" w:hAnsi="Cambria Math" w:cs="Cambria Math"/>
+                        <w:sz w:val="28"/>
+                        <w:szCs w:val="28"/>
+                      </w:rPr>
+                      <m:t>7</m:t>
+                    </m:r>
+                    <m:ctrlPr>
+                      <w:rPr>
+                        <w:rFonts w:ascii="Cambria Math" w:eastAsia="Cambria Math" w:hAnsi="Cambria Math" w:cs="Cambria Math"/>
+                        <w:i/>
+                        <w:sz w:val="28"/>
+                        <w:szCs w:val="28"/>
+                      </w:rPr>
+                    </m:ctrlPr>
+                  </m:e>
+                  <m:e>
+                    <m:r>
+                      <w:rPr>
+                        <w:rFonts w:ascii="Cambria Math" w:eastAsia="Cambria Math" w:hAnsi="Cambria Math" w:cs="Cambria Math"/>
+                        <w:sz w:val="28"/>
+                        <w:szCs w:val="28"/>
+                      </w:rPr>
+                      <m:t>8</m:t>
+                    </m:r>
+                  </m:e>
+                </m:mr>
+              </m:m>
+            </m:e>
+          </m:d>
+        </m:oMath>
+      </m:oMathPara>
+    </w:p>
+    <w:p>
+      <w:pPr>
+        <w:pStyle w:val="ListParagraph"/>
+        <w:rPr>
+          <w:rFonts w:ascii="Times New Roman" w:hAnsi="Times New Roman" w:cs="Times New Roman"/>
+          <w:sz w:val="28"/>
+          <w:szCs w:val="28"/>
+        </w:rPr>
+      </w:pPr>
+    </w:p>
+    <w:p>
+      <w:pPr>
+        <w:pStyle w:val="ListParagraph"/>
+        <w:rPr>
+          <w:rFonts w:ascii="Times New Roman" w:hAnsi="Times New Roman" w:cs="Times New Roman"/>
+          <w:sz w:val="28"/>
+          <w:szCs w:val="28"/>
+        </w:rPr>
+      </w:pPr>
+      <w:r>
+        <w:rPr>
+          <w:rFonts w:ascii="Times New Roman" w:hAnsi="Times New Roman" w:cs="Times New Roman"/>
+          <w:sz w:val="28"/>
+          <w:szCs w:val="28"/>
+        </w:rPr>
+        <w:t xml:space="preserve">The matrix multiplication of </w:t>
       </w:r>
       <w:proofErr w:type="spellStart"/>
       <w:r>
@@ -1101,7 +1802,7 @@
           <w:sz w:val="28"/>
           <w:szCs w:val="28"/>
         </w:rPr>
-        <w:t>Numpy</w:t>
+        <w:t>X_train</w:t>
       </w:r>
       <w:proofErr w:type="spellEnd"/>
       <w:r>
@@ -1110,16 +1811,1629 @@
           <w:sz w:val="28"/>
           <w:szCs w:val="28"/>
         </w:rPr>
-        <w:t xml:space="preserve"> implementatio</w:t>
-      </w:r>
-      <w:r>
-        <w:rPr>
-          <w:rFonts w:ascii="Times New Roman" w:hAnsi="Times New Roman" w:cs="Times New Roman"/>
-          <w:sz w:val="28"/>
-          <w:szCs w:val="28"/>
-        </w:rPr>
-        <w:t>n didn’t.</w:t>
-      </w:r>
+        <w:t xml:space="preserve"> with its own transpose is,</w:t>
+      </w:r>
+    </w:p>
+    <w:p>
+      <w:pPr>
+        <w:pStyle w:val="ListParagraph"/>
+        <w:rPr>
+          <w:rFonts w:ascii="Times New Roman" w:hAnsi="Times New Roman" w:cs="Times New Roman"/>
+          <w:sz w:val="28"/>
+          <w:szCs w:val="28"/>
+        </w:rPr>
+      </w:pPr>
+      <m:oMathPara>
+        <m:oMath>
+          <m:sSub>
+            <m:sSubPr>
+              <m:ctrlPr>
+                <w:rPr>
+                  <w:rFonts w:ascii="Cambria Math" w:hAnsi="Cambria Math" w:cs="Times New Roman"/>
+                  <w:i/>
+                  <w:sz w:val="28"/>
+                  <w:szCs w:val="28"/>
+                </w:rPr>
+              </m:ctrlPr>
+            </m:sSubPr>
+            <m:e>
+              <m:r>
+                <w:rPr>
+                  <w:rFonts w:ascii="Cambria Math" w:hAnsi="Cambria Math" w:cs="Times New Roman"/>
+                  <w:sz w:val="28"/>
+                  <w:szCs w:val="28"/>
+                </w:rPr>
+                <m:t>X</m:t>
+              </m:r>
+            </m:e>
+            <m:sub>
+              <m:r>
+                <w:rPr>
+                  <w:rFonts w:ascii="Cambria Math" w:hAnsi="Cambria Math" w:cs="Times New Roman"/>
+                  <w:sz w:val="28"/>
+                  <w:szCs w:val="28"/>
+                </w:rPr>
+                <m:t>train</m:t>
+              </m:r>
+            </m:sub>
+          </m:sSub>
+          <m:r>
+            <w:rPr>
+              <w:rFonts w:ascii="Cambria Math" w:hAnsi="Cambria Math" w:cs="Times New Roman"/>
+              <w:sz w:val="28"/>
+              <w:szCs w:val="28"/>
+            </w:rPr>
+            <m:t>*</m:t>
+          </m:r>
+          <m:sSup>
+            <m:sSupPr>
+              <m:ctrlPr>
+                <w:rPr>
+                  <w:rFonts w:ascii="Cambria Math" w:hAnsi="Cambria Math" w:cs="Times New Roman"/>
+                  <w:i/>
+                  <w:sz w:val="28"/>
+                  <w:szCs w:val="28"/>
+                </w:rPr>
+              </m:ctrlPr>
+            </m:sSupPr>
+            <m:e>
+              <m:sSub>
+                <m:sSubPr>
+                  <m:ctrlPr>
+                    <w:rPr>
+                      <w:rFonts w:ascii="Cambria Math" w:hAnsi="Cambria Math" w:cs="Times New Roman"/>
+                      <w:i/>
+                      <w:sz w:val="28"/>
+                      <w:szCs w:val="28"/>
+                    </w:rPr>
+                  </m:ctrlPr>
+                </m:sSubPr>
+                <m:e>
+                  <m:r>
+                    <w:rPr>
+                      <w:rFonts w:ascii="Cambria Math" w:hAnsi="Cambria Math" w:cs="Times New Roman"/>
+                      <w:sz w:val="28"/>
+                      <w:szCs w:val="28"/>
+                    </w:rPr>
+                    <m:t>X</m:t>
+                  </m:r>
+                </m:e>
+                <m:sub>
+                  <m:r>
+                    <w:rPr>
+                      <w:rFonts w:ascii="Cambria Math" w:hAnsi="Cambria Math" w:cs="Times New Roman"/>
+                      <w:sz w:val="28"/>
+                      <w:szCs w:val="28"/>
+                    </w:rPr>
+                    <m:t>train</m:t>
+                  </m:r>
+                </m:sub>
+              </m:sSub>
+            </m:e>
+            <m:sup>
+              <m:r>
+                <w:rPr>
+                  <w:rFonts w:ascii="Cambria Math" w:hAnsi="Cambria Math" w:cs="Times New Roman"/>
+                  <w:sz w:val="28"/>
+                  <w:szCs w:val="28"/>
+                </w:rPr>
+                <m:t>T</m:t>
+              </m:r>
+            </m:sup>
+          </m:sSup>
+          <m:r>
+            <w:rPr>
+              <w:rFonts w:ascii="Cambria Math" w:hAnsi="Cambria Math" w:cs="Times New Roman"/>
+              <w:sz w:val="28"/>
+              <w:szCs w:val="28"/>
+            </w:rPr>
+            <m:t>=</m:t>
+          </m:r>
+          <m:d>
+            <m:dPr>
+              <m:begChr m:val="["/>
+              <m:endChr m:val="]"/>
+              <m:ctrlPr>
+                <w:rPr>
+                  <w:rFonts w:ascii="Cambria Math" w:hAnsi="Cambria Math" w:cs="Times New Roman"/>
+                  <w:i/>
+                  <w:sz w:val="28"/>
+                  <w:szCs w:val="28"/>
+                </w:rPr>
+              </m:ctrlPr>
+            </m:dPr>
+            <m:e>
+              <m:m>
+                <m:mPr>
+                  <m:mcs>
+                    <m:mc>
+                      <m:mcPr>
+                        <m:count m:val="2"/>
+                        <m:mcJc m:val="center"/>
+                      </m:mcPr>
+                    </m:mc>
+                  </m:mcs>
+                  <m:ctrlPr>
+                    <w:rPr>
+                      <w:rFonts w:ascii="Cambria Math" w:hAnsi="Cambria Math" w:cs="Times New Roman"/>
+                      <w:i/>
+                      <w:sz w:val="28"/>
+                      <w:szCs w:val="28"/>
+                    </w:rPr>
+                  </m:ctrlPr>
+                </m:mPr>
+                <m:mr>
+                  <m:e>
+                    <m:r>
+                      <w:rPr>
+                        <w:rFonts w:ascii="Cambria Math" w:hAnsi="Cambria Math" w:cs="Times New Roman"/>
+                        <w:sz w:val="28"/>
+                        <w:szCs w:val="28"/>
+                      </w:rPr>
+                      <m:t>1</m:t>
+                    </m:r>
+                    <m:ctrlPr>
+                      <w:rPr>
+                        <w:rFonts w:ascii="Cambria Math" w:eastAsia="Cambria Math" w:hAnsi="Cambria Math" w:cs="Cambria Math"/>
+                        <w:i/>
+                        <w:sz w:val="28"/>
+                        <w:szCs w:val="28"/>
+                      </w:rPr>
+                    </m:ctrlPr>
+                  </m:e>
+                  <m:e>
+                    <m:r>
+                      <w:rPr>
+                        <w:rFonts w:ascii="Cambria Math" w:eastAsia="Cambria Math" w:hAnsi="Cambria Math" w:cs="Cambria Math"/>
+                        <w:sz w:val="28"/>
+                        <w:szCs w:val="28"/>
+                      </w:rPr>
+                      <m:t>2</m:t>
+                    </m:r>
+                    <m:ctrlPr>
+                      <w:rPr>
+                        <w:rFonts w:ascii="Cambria Math" w:eastAsia="Cambria Math" w:hAnsi="Cambria Math" w:cs="Cambria Math"/>
+                        <w:i/>
+                        <w:sz w:val="28"/>
+                        <w:szCs w:val="28"/>
+                      </w:rPr>
+                    </m:ctrlPr>
+                  </m:e>
+                </m:mr>
+                <m:mr>
+                  <m:e>
+                    <m:r>
+                      <w:rPr>
+                        <w:rFonts w:ascii="Cambria Math" w:eastAsia="Cambria Math" w:hAnsi="Cambria Math" w:cs="Cambria Math"/>
+                        <w:sz w:val="28"/>
+                        <w:szCs w:val="28"/>
+                      </w:rPr>
+                      <m:t>2</m:t>
+                    </m:r>
+                    <m:ctrlPr>
+                      <w:rPr>
+                        <w:rFonts w:ascii="Cambria Math" w:eastAsia="Cambria Math" w:hAnsi="Cambria Math" w:cs="Cambria Math"/>
+                        <w:i/>
+                        <w:sz w:val="28"/>
+                        <w:szCs w:val="28"/>
+                      </w:rPr>
+                    </m:ctrlPr>
+                  </m:e>
+                  <m:e>
+                    <m:r>
+                      <w:rPr>
+                        <w:rFonts w:ascii="Cambria Math" w:eastAsia="Cambria Math" w:hAnsi="Cambria Math" w:cs="Cambria Math"/>
+                        <w:sz w:val="28"/>
+                        <w:szCs w:val="28"/>
+                      </w:rPr>
+                      <m:t>4</m:t>
+                    </m:r>
+                    <m:ctrlPr>
+                      <w:rPr>
+                        <w:rFonts w:ascii="Cambria Math" w:eastAsia="Cambria Math" w:hAnsi="Cambria Math" w:cs="Cambria Math"/>
+                        <w:i/>
+                        <w:sz w:val="28"/>
+                        <w:szCs w:val="28"/>
+                      </w:rPr>
+                    </m:ctrlPr>
+                  </m:e>
+                </m:mr>
+                <m:mr>
+                  <m:e>
+                    <m:r>
+                      <w:rPr>
+                        <w:rFonts w:ascii="Cambria Math" w:eastAsia="Cambria Math" w:hAnsi="Cambria Math" w:cs="Cambria Math"/>
+                        <w:sz w:val="28"/>
+                        <w:szCs w:val="28"/>
+                      </w:rPr>
+                      <m:t>3</m:t>
+                    </m:r>
+                  </m:e>
+                  <m:e>
+                    <m:r>
+                      <w:rPr>
+                        <w:rFonts w:ascii="Cambria Math" w:hAnsi="Cambria Math" w:cs="Times New Roman"/>
+                        <w:sz w:val="28"/>
+                        <w:szCs w:val="28"/>
+                      </w:rPr>
+                      <m:t>6</m:t>
+                    </m:r>
+                  </m:e>
+                </m:mr>
+                <m:mr>
+                  <m:e>
+                    <m:r>
+                      <w:rPr>
+                        <w:rFonts w:ascii="Cambria Math" w:hAnsi="Cambria Math" w:cs="Times New Roman"/>
+                        <w:sz w:val="28"/>
+                        <w:szCs w:val="28"/>
+                      </w:rPr>
+                      <m:t>4</m:t>
+                    </m:r>
+                  </m:e>
+                  <m:e>
+                    <m:r>
+                      <w:rPr>
+                        <w:rFonts w:ascii="Cambria Math" w:hAnsi="Cambria Math" w:cs="Times New Roman"/>
+                        <w:sz w:val="28"/>
+                        <w:szCs w:val="28"/>
+                      </w:rPr>
+                      <m:t>8</m:t>
+                    </m:r>
+                  </m:e>
+                </m:mr>
+              </m:m>
+            </m:e>
+          </m:d>
+          <m:d>
+            <m:dPr>
+              <m:begChr m:val="["/>
+              <m:endChr m:val="]"/>
+              <m:ctrlPr>
+                <w:rPr>
+                  <w:rFonts w:ascii="Cambria Math" w:hAnsi="Cambria Math" w:cs="Times New Roman"/>
+                  <w:i/>
+                  <w:sz w:val="28"/>
+                  <w:szCs w:val="28"/>
+                </w:rPr>
+              </m:ctrlPr>
+            </m:dPr>
+            <m:e>
+              <m:m>
+                <m:mPr>
+                  <m:mcs>
+                    <m:mc>
+                      <m:mcPr>
+                        <m:count m:val="4"/>
+                        <m:mcJc m:val="center"/>
+                      </m:mcPr>
+                    </m:mc>
+                  </m:mcs>
+                  <m:ctrlPr>
+                    <w:rPr>
+                      <w:rFonts w:ascii="Cambria Math" w:hAnsi="Cambria Math" w:cs="Times New Roman"/>
+                      <w:i/>
+                      <w:sz w:val="28"/>
+                      <w:szCs w:val="28"/>
+                    </w:rPr>
+                  </m:ctrlPr>
+                </m:mPr>
+                <m:mr>
+                  <m:e>
+                    <m:r>
+                      <w:rPr>
+                        <w:rFonts w:ascii="Cambria Math" w:hAnsi="Cambria Math" w:cs="Times New Roman"/>
+                        <w:sz w:val="28"/>
+                        <w:szCs w:val="28"/>
+                      </w:rPr>
+                      <m:t>1</m:t>
+                    </m:r>
+                  </m:e>
+                  <m:e>
+                    <m:r>
+                      <w:rPr>
+                        <w:rFonts w:ascii="Cambria Math" w:hAnsi="Cambria Math" w:cs="Times New Roman"/>
+                        <w:sz w:val="28"/>
+                        <w:szCs w:val="28"/>
+                      </w:rPr>
+                      <m:t>2</m:t>
+                    </m:r>
+                    <m:ctrlPr>
+                      <w:rPr>
+                        <w:rFonts w:ascii="Cambria Math" w:eastAsia="Cambria Math" w:hAnsi="Cambria Math" w:cs="Cambria Math"/>
+                        <w:i/>
+                        <w:sz w:val="28"/>
+                        <w:szCs w:val="28"/>
+                      </w:rPr>
+                    </m:ctrlPr>
+                  </m:e>
+                  <m:e>
+                    <m:r>
+                      <w:rPr>
+                        <w:rFonts w:ascii="Cambria Math" w:eastAsia="Cambria Math" w:hAnsi="Cambria Math" w:cs="Cambria Math"/>
+                        <w:sz w:val="28"/>
+                        <w:szCs w:val="28"/>
+                      </w:rPr>
+                      <m:t>3</m:t>
+                    </m:r>
+                    <m:ctrlPr>
+                      <w:rPr>
+                        <w:rFonts w:ascii="Cambria Math" w:eastAsia="Cambria Math" w:hAnsi="Cambria Math" w:cs="Cambria Math"/>
+                        <w:i/>
+                        <w:sz w:val="28"/>
+                        <w:szCs w:val="28"/>
+                      </w:rPr>
+                    </m:ctrlPr>
+                  </m:e>
+                  <m:e>
+                    <m:r>
+                      <w:rPr>
+                        <w:rFonts w:ascii="Cambria Math" w:eastAsia="Cambria Math" w:hAnsi="Cambria Math" w:cs="Cambria Math"/>
+                        <w:sz w:val="28"/>
+                        <w:szCs w:val="28"/>
+                      </w:rPr>
+                      <m:t>4</m:t>
+                    </m:r>
+                  </m:e>
+                </m:mr>
+                <m:mr>
+                  <m:e>
+                    <m:r>
+                      <w:rPr>
+                        <w:rFonts w:ascii="Cambria Math" w:hAnsi="Cambria Math" w:cs="Times New Roman"/>
+                        <w:sz w:val="28"/>
+                        <w:szCs w:val="28"/>
+                      </w:rPr>
+                      <m:t>5</m:t>
+                    </m:r>
+                  </m:e>
+                  <m:e>
+                    <m:r>
+                      <w:rPr>
+                        <w:rFonts w:ascii="Cambria Math" w:hAnsi="Cambria Math" w:cs="Times New Roman"/>
+                        <w:sz w:val="28"/>
+                        <w:szCs w:val="28"/>
+                      </w:rPr>
+                      <m:t>6</m:t>
+                    </m:r>
+                    <m:ctrlPr>
+                      <w:rPr>
+                        <w:rFonts w:ascii="Cambria Math" w:eastAsia="Cambria Math" w:hAnsi="Cambria Math" w:cs="Cambria Math"/>
+                        <w:i/>
+                        <w:sz w:val="28"/>
+                        <w:szCs w:val="28"/>
+                      </w:rPr>
+                    </m:ctrlPr>
+                  </m:e>
+                  <m:e>
+                    <m:r>
+                      <w:rPr>
+                        <w:rFonts w:ascii="Cambria Math" w:eastAsia="Cambria Math" w:hAnsi="Cambria Math" w:cs="Cambria Math"/>
+                        <w:sz w:val="28"/>
+                        <w:szCs w:val="28"/>
+                      </w:rPr>
+                      <m:t>7</m:t>
+                    </m:r>
+                    <m:ctrlPr>
+                      <w:rPr>
+                        <w:rFonts w:ascii="Cambria Math" w:eastAsia="Cambria Math" w:hAnsi="Cambria Math" w:cs="Cambria Math"/>
+                        <w:i/>
+                        <w:sz w:val="28"/>
+                        <w:szCs w:val="28"/>
+                      </w:rPr>
+                    </m:ctrlPr>
+                  </m:e>
+                  <m:e>
+                    <m:r>
+                      <w:rPr>
+                        <w:rFonts w:ascii="Cambria Math" w:eastAsia="Cambria Math" w:hAnsi="Cambria Math" w:cs="Cambria Math"/>
+                        <w:sz w:val="28"/>
+                        <w:szCs w:val="28"/>
+                      </w:rPr>
+                      <m:t>8</m:t>
+                    </m:r>
+                  </m:e>
+                </m:mr>
+              </m:m>
+            </m:e>
+          </m:d>
+          <m:r>
+            <w:rPr>
+              <w:rFonts w:ascii="Cambria Math" w:hAnsi="Cambria Math" w:cs="Times New Roman"/>
+              <w:sz w:val="28"/>
+              <w:szCs w:val="28"/>
+            </w:rPr>
+            <m:t>=</m:t>
+          </m:r>
+          <m:d>
+            <m:dPr>
+              <m:begChr m:val="["/>
+              <m:endChr m:val="]"/>
+              <m:ctrlPr>
+                <w:rPr>
+                  <w:rFonts w:ascii="Cambria Math" w:hAnsi="Cambria Math" w:cs="Times New Roman"/>
+                  <w:i/>
+                  <w:sz w:val="28"/>
+                  <w:szCs w:val="28"/>
+                </w:rPr>
+              </m:ctrlPr>
+            </m:dPr>
+            <m:e>
+              <m:m>
+                <m:mPr>
+                  <m:mcs>
+                    <m:mc>
+                      <m:mcPr>
+                        <m:count m:val="4"/>
+                        <m:mcJc m:val="center"/>
+                      </m:mcPr>
+                    </m:mc>
+                  </m:mcs>
+                  <m:ctrlPr>
+                    <w:rPr>
+                      <w:rFonts w:ascii="Cambria Math" w:hAnsi="Cambria Math" w:cs="Times New Roman"/>
+                      <w:i/>
+                      <w:sz w:val="28"/>
+                      <w:szCs w:val="28"/>
+                    </w:rPr>
+                  </m:ctrlPr>
+                </m:mPr>
+                <m:mr>
+                  <m:e>
+                    <m:r>
+                      <w:rPr>
+                        <w:rFonts w:ascii="Cambria Math" w:hAnsi="Cambria Math" w:cs="Times New Roman"/>
+                        <w:sz w:val="28"/>
+                        <w:szCs w:val="28"/>
+                      </w:rPr>
+                      <m:t>11</m:t>
+                    </m:r>
+                    <m:ctrlPr>
+                      <w:rPr>
+                        <w:rFonts w:ascii="Cambria Math" w:eastAsia="Cambria Math" w:hAnsi="Cambria Math" w:cs="Cambria Math"/>
+                        <w:i/>
+                        <w:sz w:val="28"/>
+                        <w:szCs w:val="28"/>
+                      </w:rPr>
+                    </m:ctrlPr>
+                  </m:e>
+                  <m:e>
+                    <m:r>
+                      <w:rPr>
+                        <w:rFonts w:ascii="Cambria Math" w:eastAsia="Cambria Math" w:hAnsi="Cambria Math" w:cs="Cambria Math"/>
+                        <w:sz w:val="28"/>
+                        <w:szCs w:val="28"/>
+                      </w:rPr>
+                      <m:t>14</m:t>
+                    </m:r>
+                    <m:ctrlPr>
+                      <w:rPr>
+                        <w:rFonts w:ascii="Cambria Math" w:eastAsia="Cambria Math" w:hAnsi="Cambria Math" w:cs="Cambria Math"/>
+                        <w:i/>
+                        <w:sz w:val="28"/>
+                        <w:szCs w:val="28"/>
+                      </w:rPr>
+                    </m:ctrlPr>
+                  </m:e>
+                  <m:e>
+                    <m:r>
+                      <w:rPr>
+                        <w:rFonts w:ascii="Cambria Math" w:eastAsia="Cambria Math" w:hAnsi="Cambria Math" w:cs="Cambria Math"/>
+                        <w:sz w:val="28"/>
+                        <w:szCs w:val="28"/>
+                      </w:rPr>
+                      <m:t>17</m:t>
+                    </m:r>
+                    <m:ctrlPr>
+                      <w:rPr>
+                        <w:rFonts w:ascii="Cambria Math" w:eastAsia="Cambria Math" w:hAnsi="Cambria Math" w:cs="Cambria Math"/>
+                        <w:i/>
+                        <w:sz w:val="28"/>
+                        <w:szCs w:val="28"/>
+                      </w:rPr>
+                    </m:ctrlPr>
+                  </m:e>
+                  <m:e>
+                    <m:r>
+                      <w:rPr>
+                        <w:rFonts w:ascii="Cambria Math" w:eastAsia="Cambria Math" w:hAnsi="Cambria Math" w:cs="Cambria Math"/>
+                        <w:sz w:val="28"/>
+                        <w:szCs w:val="28"/>
+                      </w:rPr>
+                      <m:t>20</m:t>
+                    </m:r>
+                    <m:ctrlPr>
+                      <w:rPr>
+                        <w:rFonts w:ascii="Cambria Math" w:eastAsia="Cambria Math" w:hAnsi="Cambria Math" w:cs="Cambria Math"/>
+                        <w:i/>
+                        <w:sz w:val="28"/>
+                        <w:szCs w:val="28"/>
+                      </w:rPr>
+                    </m:ctrlPr>
+                  </m:e>
+                </m:mr>
+                <m:mr>
+                  <m:e>
+                    <m:r>
+                      <w:rPr>
+                        <w:rFonts w:ascii="Cambria Math" w:eastAsia="Cambria Math" w:hAnsi="Cambria Math" w:cs="Cambria Math"/>
+                        <w:sz w:val="28"/>
+                        <w:szCs w:val="28"/>
+                      </w:rPr>
+                      <m:t>22</m:t>
+                    </m:r>
+                    <m:ctrlPr>
+                      <w:rPr>
+                        <w:rFonts w:ascii="Cambria Math" w:eastAsia="Cambria Math" w:hAnsi="Cambria Math" w:cs="Cambria Math"/>
+                        <w:i/>
+                        <w:sz w:val="28"/>
+                        <w:szCs w:val="28"/>
+                      </w:rPr>
+                    </m:ctrlPr>
+                  </m:e>
+                  <m:e>
+                    <m:r>
+                      <w:rPr>
+                        <w:rFonts w:ascii="Cambria Math" w:eastAsia="Cambria Math" w:hAnsi="Cambria Math" w:cs="Cambria Math"/>
+                        <w:sz w:val="28"/>
+                        <w:szCs w:val="28"/>
+                      </w:rPr>
+                      <m:t>28</m:t>
+                    </m:r>
+                    <m:ctrlPr>
+                      <w:rPr>
+                        <w:rFonts w:ascii="Cambria Math" w:eastAsia="Cambria Math" w:hAnsi="Cambria Math" w:cs="Cambria Math"/>
+                        <w:i/>
+                        <w:sz w:val="28"/>
+                        <w:szCs w:val="28"/>
+                      </w:rPr>
+                    </m:ctrlPr>
+                  </m:e>
+                  <m:e>
+                    <m:r>
+                      <w:rPr>
+                        <w:rFonts w:ascii="Cambria Math" w:eastAsia="Cambria Math" w:hAnsi="Cambria Math" w:cs="Cambria Math"/>
+                        <w:sz w:val="28"/>
+                        <w:szCs w:val="28"/>
+                      </w:rPr>
+                      <m:t>34</m:t>
+                    </m:r>
+                    <m:ctrlPr>
+                      <w:rPr>
+                        <w:rFonts w:ascii="Cambria Math" w:eastAsia="Cambria Math" w:hAnsi="Cambria Math" w:cs="Cambria Math"/>
+                        <w:i/>
+                        <w:sz w:val="28"/>
+                        <w:szCs w:val="28"/>
+                      </w:rPr>
+                    </m:ctrlPr>
+                  </m:e>
+                  <m:e>
+                    <m:r>
+                      <w:rPr>
+                        <w:rFonts w:ascii="Cambria Math" w:eastAsia="Cambria Math" w:hAnsi="Cambria Math" w:cs="Cambria Math"/>
+                        <w:sz w:val="28"/>
+                        <w:szCs w:val="28"/>
+                      </w:rPr>
+                      <m:t>40</m:t>
+                    </m:r>
+                    <m:ctrlPr>
+                      <w:rPr>
+                        <w:rFonts w:ascii="Cambria Math" w:eastAsia="Cambria Math" w:hAnsi="Cambria Math" w:cs="Cambria Math"/>
+                        <w:i/>
+                        <w:sz w:val="28"/>
+                        <w:szCs w:val="28"/>
+                      </w:rPr>
+                    </m:ctrlPr>
+                  </m:e>
+                </m:mr>
+                <m:mr>
+                  <m:e>
+                    <m:r>
+                      <w:rPr>
+                        <w:rFonts w:ascii="Cambria Math" w:eastAsia="Cambria Math" w:hAnsi="Cambria Math" w:cs="Cambria Math"/>
+                        <w:sz w:val="28"/>
+                        <w:szCs w:val="28"/>
+                      </w:rPr>
+                      <m:t>33</m:t>
+                    </m:r>
+                  </m:e>
+                  <m:e>
+                    <m:r>
+                      <w:rPr>
+                        <w:rFonts w:ascii="Cambria Math" w:hAnsi="Cambria Math" w:cs="Times New Roman"/>
+                        <w:sz w:val="28"/>
+                        <w:szCs w:val="28"/>
+                      </w:rPr>
+                      <m:t>42</m:t>
+                    </m:r>
+                    <m:ctrlPr>
+                      <w:rPr>
+                        <w:rFonts w:ascii="Cambria Math" w:eastAsia="Cambria Math" w:hAnsi="Cambria Math" w:cs="Cambria Math"/>
+                        <w:i/>
+                        <w:sz w:val="28"/>
+                        <w:szCs w:val="28"/>
+                      </w:rPr>
+                    </m:ctrlPr>
+                  </m:e>
+                  <m:e>
+                    <m:r>
+                      <w:rPr>
+                        <w:rFonts w:ascii="Cambria Math" w:eastAsia="Cambria Math" w:hAnsi="Cambria Math" w:cs="Cambria Math"/>
+                        <w:sz w:val="28"/>
+                        <w:szCs w:val="28"/>
+                      </w:rPr>
+                      <m:t>51</m:t>
+                    </m:r>
+                    <m:ctrlPr>
+                      <w:rPr>
+                        <w:rFonts w:ascii="Cambria Math" w:eastAsia="Cambria Math" w:hAnsi="Cambria Math" w:cs="Cambria Math"/>
+                        <w:i/>
+                        <w:sz w:val="28"/>
+                        <w:szCs w:val="28"/>
+                      </w:rPr>
+                    </m:ctrlPr>
+                  </m:e>
+                  <m:e>
+                    <m:r>
+                      <w:rPr>
+                        <w:rFonts w:ascii="Cambria Math" w:eastAsia="Cambria Math" w:hAnsi="Cambria Math" w:cs="Cambria Math"/>
+                        <w:sz w:val="28"/>
+                        <w:szCs w:val="28"/>
+                      </w:rPr>
+                      <m:t>60</m:t>
+                    </m:r>
+                  </m:e>
+                </m:mr>
+                <m:mr>
+                  <m:e>
+                    <m:r>
+                      <w:rPr>
+                        <w:rFonts w:ascii="Cambria Math" w:hAnsi="Cambria Math" w:cs="Times New Roman"/>
+                        <w:sz w:val="28"/>
+                        <w:szCs w:val="28"/>
+                      </w:rPr>
+                      <m:t>44</m:t>
+                    </m:r>
+                  </m:e>
+                  <m:e>
+                    <m:r>
+                      <w:rPr>
+                        <w:rFonts w:ascii="Cambria Math" w:hAnsi="Cambria Math" w:cs="Times New Roman"/>
+                        <w:sz w:val="28"/>
+                        <w:szCs w:val="28"/>
+                      </w:rPr>
+                      <m:t>56</m:t>
+                    </m:r>
+                    <m:ctrlPr>
+                      <w:rPr>
+                        <w:rFonts w:ascii="Cambria Math" w:eastAsia="Cambria Math" w:hAnsi="Cambria Math" w:cs="Cambria Math"/>
+                        <w:i/>
+                        <w:sz w:val="28"/>
+                        <w:szCs w:val="28"/>
+                      </w:rPr>
+                    </m:ctrlPr>
+                  </m:e>
+                  <m:e>
+                    <m:r>
+                      <w:rPr>
+                        <w:rFonts w:ascii="Cambria Math" w:eastAsia="Cambria Math" w:hAnsi="Cambria Math" w:cs="Cambria Math"/>
+                        <w:sz w:val="28"/>
+                        <w:szCs w:val="28"/>
+                      </w:rPr>
+                      <m:t>68</m:t>
+                    </m:r>
+                    <m:ctrlPr>
+                      <w:rPr>
+                        <w:rFonts w:ascii="Cambria Math" w:eastAsia="Cambria Math" w:hAnsi="Cambria Math" w:cs="Cambria Math"/>
+                        <w:i/>
+                        <w:sz w:val="28"/>
+                        <w:szCs w:val="28"/>
+                      </w:rPr>
+                    </m:ctrlPr>
+                  </m:e>
+                  <m:e>
+                    <m:r>
+                      <w:rPr>
+                        <w:rFonts w:ascii="Cambria Math" w:eastAsia="Cambria Math" w:hAnsi="Cambria Math" w:cs="Cambria Math"/>
+                        <w:sz w:val="28"/>
+                        <w:szCs w:val="28"/>
+                      </w:rPr>
+                      <m:t>80</m:t>
+                    </m:r>
+                  </m:e>
+                </m:mr>
+              </m:m>
+            </m:e>
+          </m:d>
+        </m:oMath>
+      </m:oMathPara>
+    </w:p>
+    <w:p>
+      <w:pPr>
+        <w:pStyle w:val="ListParagraph"/>
+        <w:rPr>
+          <w:rFonts w:ascii="Times New Roman" w:hAnsi="Times New Roman" w:cs="Times New Roman"/>
+          <w:sz w:val="28"/>
+          <w:szCs w:val="28"/>
+        </w:rPr>
+      </w:pPr>
+      <w:r>
+        <w:rPr>
+          <w:rFonts w:ascii="Times New Roman" w:hAnsi="Times New Roman" w:cs="Times New Roman"/>
+          <w:sz w:val="28"/>
+          <w:szCs w:val="28"/>
+        </w:rPr>
+        <w:t>If this square matrix has determinant of zero, then it is a singular matrix,</w:t>
+      </w:r>
+    </w:p>
+    <w:p>
+      <w:pPr>
+        <w:pStyle w:val="ListParagraph"/>
+        <w:rPr>
+          <w:rFonts w:ascii="Times New Roman" w:hAnsi="Times New Roman" w:cs="Times New Roman"/>
+          <w:sz w:val="28"/>
+          <w:szCs w:val="28"/>
+        </w:rPr>
+      </w:pPr>
+      <m:oMathPara>
+        <m:oMath>
+          <m:r>
+            <w:rPr>
+              <w:rFonts w:ascii="Cambria Math" w:hAnsi="Cambria Math" w:cs="Times New Roman"/>
+              <w:sz w:val="28"/>
+              <w:szCs w:val="28"/>
+            </w:rPr>
+            <m:t>det</m:t>
+          </m:r>
+          <m:d>
+            <m:dPr>
+              <m:begChr m:val="["/>
+              <m:endChr m:val="]"/>
+              <m:ctrlPr>
+                <w:rPr>
+                  <w:rFonts w:ascii="Cambria Math" w:hAnsi="Cambria Math" w:cs="Times New Roman"/>
+                  <w:i/>
+                  <w:sz w:val="28"/>
+                  <w:szCs w:val="28"/>
+                </w:rPr>
+              </m:ctrlPr>
+            </m:dPr>
+            <m:e>
+              <m:m>
+                <m:mPr>
+                  <m:mcs>
+                    <m:mc>
+                      <m:mcPr>
+                        <m:count m:val="4"/>
+                        <m:mcJc m:val="center"/>
+                      </m:mcPr>
+                    </m:mc>
+                  </m:mcs>
+                  <m:ctrlPr>
+                    <w:rPr>
+                      <w:rFonts w:ascii="Cambria Math" w:hAnsi="Cambria Math" w:cs="Times New Roman"/>
+                      <w:i/>
+                      <w:sz w:val="28"/>
+                      <w:szCs w:val="28"/>
+                    </w:rPr>
+                  </m:ctrlPr>
+                </m:mPr>
+                <m:mr>
+                  <m:e>
+                    <m:r>
+                      <w:rPr>
+                        <w:rFonts w:ascii="Cambria Math" w:hAnsi="Cambria Math" w:cs="Times New Roman"/>
+                        <w:sz w:val="28"/>
+                        <w:szCs w:val="28"/>
+                      </w:rPr>
+                      <m:t>11</m:t>
+                    </m:r>
+                    <m:ctrlPr>
+                      <w:rPr>
+                        <w:rFonts w:ascii="Cambria Math" w:eastAsia="Cambria Math" w:hAnsi="Cambria Math" w:cs="Cambria Math"/>
+                        <w:i/>
+                        <w:sz w:val="28"/>
+                        <w:szCs w:val="28"/>
+                      </w:rPr>
+                    </m:ctrlPr>
+                  </m:e>
+                  <m:e>
+                    <m:r>
+                      <w:rPr>
+                        <w:rFonts w:ascii="Cambria Math" w:eastAsia="Cambria Math" w:hAnsi="Cambria Math" w:cs="Cambria Math"/>
+                        <w:sz w:val="28"/>
+                        <w:szCs w:val="28"/>
+                      </w:rPr>
+                      <m:t>14</m:t>
+                    </m:r>
+                    <m:ctrlPr>
+                      <w:rPr>
+                        <w:rFonts w:ascii="Cambria Math" w:eastAsia="Cambria Math" w:hAnsi="Cambria Math" w:cs="Cambria Math"/>
+                        <w:i/>
+                        <w:sz w:val="28"/>
+                        <w:szCs w:val="28"/>
+                      </w:rPr>
+                    </m:ctrlPr>
+                  </m:e>
+                  <m:e>
+                    <m:r>
+                      <w:rPr>
+                        <w:rFonts w:ascii="Cambria Math" w:eastAsia="Cambria Math" w:hAnsi="Cambria Math" w:cs="Cambria Math"/>
+                        <w:sz w:val="28"/>
+                        <w:szCs w:val="28"/>
+                      </w:rPr>
+                      <m:t>17</m:t>
+                    </m:r>
+                    <m:ctrlPr>
+                      <w:rPr>
+                        <w:rFonts w:ascii="Cambria Math" w:eastAsia="Cambria Math" w:hAnsi="Cambria Math" w:cs="Cambria Math"/>
+                        <w:i/>
+                        <w:sz w:val="28"/>
+                        <w:szCs w:val="28"/>
+                      </w:rPr>
+                    </m:ctrlPr>
+                  </m:e>
+                  <m:e>
+                    <m:r>
+                      <w:rPr>
+                        <w:rFonts w:ascii="Cambria Math" w:eastAsia="Cambria Math" w:hAnsi="Cambria Math" w:cs="Cambria Math"/>
+                        <w:sz w:val="28"/>
+                        <w:szCs w:val="28"/>
+                      </w:rPr>
+                      <m:t>20</m:t>
+                    </m:r>
+                    <m:ctrlPr>
+                      <w:rPr>
+                        <w:rFonts w:ascii="Cambria Math" w:eastAsia="Cambria Math" w:hAnsi="Cambria Math" w:cs="Cambria Math"/>
+                        <w:i/>
+                        <w:sz w:val="28"/>
+                        <w:szCs w:val="28"/>
+                      </w:rPr>
+                    </m:ctrlPr>
+                  </m:e>
+                </m:mr>
+                <m:mr>
+                  <m:e>
+                    <m:r>
+                      <w:rPr>
+                        <w:rFonts w:ascii="Cambria Math" w:eastAsia="Cambria Math" w:hAnsi="Cambria Math" w:cs="Cambria Math"/>
+                        <w:sz w:val="28"/>
+                        <w:szCs w:val="28"/>
+                      </w:rPr>
+                      <m:t>22</m:t>
+                    </m:r>
+                    <m:ctrlPr>
+                      <w:rPr>
+                        <w:rFonts w:ascii="Cambria Math" w:eastAsia="Cambria Math" w:hAnsi="Cambria Math" w:cs="Cambria Math"/>
+                        <w:i/>
+                        <w:sz w:val="28"/>
+                        <w:szCs w:val="28"/>
+                      </w:rPr>
+                    </m:ctrlPr>
+                  </m:e>
+                  <m:e>
+                    <m:r>
+                      <w:rPr>
+                        <w:rFonts w:ascii="Cambria Math" w:eastAsia="Cambria Math" w:hAnsi="Cambria Math" w:cs="Cambria Math"/>
+                        <w:sz w:val="28"/>
+                        <w:szCs w:val="28"/>
+                      </w:rPr>
+                      <m:t>28</m:t>
+                    </m:r>
+                    <m:ctrlPr>
+                      <w:rPr>
+                        <w:rFonts w:ascii="Cambria Math" w:eastAsia="Cambria Math" w:hAnsi="Cambria Math" w:cs="Cambria Math"/>
+                        <w:i/>
+                        <w:sz w:val="28"/>
+                        <w:szCs w:val="28"/>
+                      </w:rPr>
+                    </m:ctrlPr>
+                  </m:e>
+                  <m:e>
+                    <m:r>
+                      <w:rPr>
+                        <w:rFonts w:ascii="Cambria Math" w:eastAsia="Cambria Math" w:hAnsi="Cambria Math" w:cs="Cambria Math"/>
+                        <w:sz w:val="28"/>
+                        <w:szCs w:val="28"/>
+                      </w:rPr>
+                      <m:t>34</m:t>
+                    </m:r>
+                    <m:ctrlPr>
+                      <w:rPr>
+                        <w:rFonts w:ascii="Cambria Math" w:eastAsia="Cambria Math" w:hAnsi="Cambria Math" w:cs="Cambria Math"/>
+                        <w:i/>
+                        <w:sz w:val="28"/>
+                        <w:szCs w:val="28"/>
+                      </w:rPr>
+                    </m:ctrlPr>
+                  </m:e>
+                  <m:e>
+                    <m:r>
+                      <w:rPr>
+                        <w:rFonts w:ascii="Cambria Math" w:eastAsia="Cambria Math" w:hAnsi="Cambria Math" w:cs="Cambria Math"/>
+                        <w:sz w:val="28"/>
+                        <w:szCs w:val="28"/>
+                      </w:rPr>
+                      <m:t>40</m:t>
+                    </m:r>
+                    <m:ctrlPr>
+                      <w:rPr>
+                        <w:rFonts w:ascii="Cambria Math" w:eastAsia="Cambria Math" w:hAnsi="Cambria Math" w:cs="Cambria Math"/>
+                        <w:i/>
+                        <w:sz w:val="28"/>
+                        <w:szCs w:val="28"/>
+                      </w:rPr>
+                    </m:ctrlPr>
+                  </m:e>
+                </m:mr>
+                <m:mr>
+                  <m:e>
+                    <m:r>
+                      <w:rPr>
+                        <w:rFonts w:ascii="Cambria Math" w:eastAsia="Cambria Math" w:hAnsi="Cambria Math" w:cs="Cambria Math"/>
+                        <w:sz w:val="28"/>
+                        <w:szCs w:val="28"/>
+                      </w:rPr>
+                      <m:t>33</m:t>
+                    </m:r>
+                  </m:e>
+                  <m:e>
+                    <m:r>
+                      <w:rPr>
+                        <w:rFonts w:ascii="Cambria Math" w:hAnsi="Cambria Math" w:cs="Times New Roman"/>
+                        <w:sz w:val="28"/>
+                        <w:szCs w:val="28"/>
+                      </w:rPr>
+                      <m:t>42</m:t>
+                    </m:r>
+                    <m:ctrlPr>
+                      <w:rPr>
+                        <w:rFonts w:ascii="Cambria Math" w:eastAsia="Cambria Math" w:hAnsi="Cambria Math" w:cs="Cambria Math"/>
+                        <w:i/>
+                        <w:sz w:val="28"/>
+                        <w:szCs w:val="28"/>
+                      </w:rPr>
+                    </m:ctrlPr>
+                  </m:e>
+                  <m:e>
+                    <m:r>
+                      <w:rPr>
+                        <w:rFonts w:ascii="Cambria Math" w:eastAsia="Cambria Math" w:hAnsi="Cambria Math" w:cs="Cambria Math"/>
+                        <w:sz w:val="28"/>
+                        <w:szCs w:val="28"/>
+                      </w:rPr>
+                      <m:t>51</m:t>
+                    </m:r>
+                    <m:ctrlPr>
+                      <w:rPr>
+                        <w:rFonts w:ascii="Cambria Math" w:eastAsia="Cambria Math" w:hAnsi="Cambria Math" w:cs="Cambria Math"/>
+                        <w:i/>
+                        <w:sz w:val="28"/>
+                        <w:szCs w:val="28"/>
+                      </w:rPr>
+                    </m:ctrlPr>
+                  </m:e>
+                  <m:e>
+                    <m:r>
+                      <w:rPr>
+                        <w:rFonts w:ascii="Cambria Math" w:eastAsia="Cambria Math" w:hAnsi="Cambria Math" w:cs="Cambria Math"/>
+                        <w:sz w:val="28"/>
+                        <w:szCs w:val="28"/>
+                      </w:rPr>
+                      <m:t>60</m:t>
+                    </m:r>
+                  </m:e>
+                </m:mr>
+                <m:mr>
+                  <m:e>
+                    <m:r>
+                      <w:rPr>
+                        <w:rFonts w:ascii="Cambria Math" w:hAnsi="Cambria Math" w:cs="Times New Roman"/>
+                        <w:sz w:val="28"/>
+                        <w:szCs w:val="28"/>
+                      </w:rPr>
+                      <m:t>44</m:t>
+                    </m:r>
+                  </m:e>
+                  <m:e>
+                    <m:r>
+                      <w:rPr>
+                        <w:rFonts w:ascii="Cambria Math" w:hAnsi="Cambria Math" w:cs="Times New Roman"/>
+                        <w:sz w:val="28"/>
+                        <w:szCs w:val="28"/>
+                      </w:rPr>
+                      <m:t>56</m:t>
+                    </m:r>
+                    <m:ctrlPr>
+                      <w:rPr>
+                        <w:rFonts w:ascii="Cambria Math" w:eastAsia="Cambria Math" w:hAnsi="Cambria Math" w:cs="Cambria Math"/>
+                        <w:i/>
+                        <w:sz w:val="28"/>
+                        <w:szCs w:val="28"/>
+                      </w:rPr>
+                    </m:ctrlPr>
+                  </m:e>
+                  <m:e>
+                    <m:r>
+                      <w:rPr>
+                        <w:rFonts w:ascii="Cambria Math" w:eastAsia="Cambria Math" w:hAnsi="Cambria Math" w:cs="Cambria Math"/>
+                        <w:sz w:val="28"/>
+                        <w:szCs w:val="28"/>
+                      </w:rPr>
+                      <m:t>68</m:t>
+                    </m:r>
+                    <m:ctrlPr>
+                      <w:rPr>
+                        <w:rFonts w:ascii="Cambria Math" w:eastAsia="Cambria Math" w:hAnsi="Cambria Math" w:cs="Cambria Math"/>
+                        <w:i/>
+                        <w:sz w:val="28"/>
+                        <w:szCs w:val="28"/>
+                      </w:rPr>
+                    </m:ctrlPr>
+                  </m:e>
+                  <m:e>
+                    <m:r>
+                      <w:rPr>
+                        <w:rFonts w:ascii="Cambria Math" w:eastAsia="Cambria Math" w:hAnsi="Cambria Math" w:cs="Cambria Math"/>
+                        <w:sz w:val="28"/>
+                        <w:szCs w:val="28"/>
+                      </w:rPr>
+                      <m:t>80</m:t>
+                    </m:r>
+                  </m:e>
+                </m:mr>
+              </m:m>
+            </m:e>
+          </m:d>
+          <m:r>
+            <w:rPr>
+              <w:rFonts w:ascii="Cambria Math" w:hAnsi="Cambria Math" w:cs="Times New Roman"/>
+              <w:sz w:val="28"/>
+              <w:szCs w:val="28"/>
+            </w:rPr>
+            <m:t>=0</m:t>
+          </m:r>
+        </m:oMath>
+      </m:oMathPara>
+    </w:p>
+    <w:p>
+      <w:pPr>
+        <w:pStyle w:val="ListParagraph"/>
+        <w:rPr>
+          <w:rFonts w:ascii="Times New Roman" w:hAnsi="Times New Roman" w:cs="Times New Roman"/>
+          <w:sz w:val="28"/>
+          <w:szCs w:val="28"/>
+        </w:rPr>
+      </w:pPr>
+    </w:p>
+    <w:p>
+      <w:pPr>
+        <w:pStyle w:val="ListParagraph"/>
+        <w:rPr>
+          <w:rFonts w:ascii="Times New Roman" w:hAnsi="Times New Roman" w:cs="Times New Roman"/>
+          <w:sz w:val="28"/>
+          <w:szCs w:val="28"/>
+        </w:rPr>
+      </w:pPr>
+      <w:r>
+        <w:rPr>
+          <w:rFonts w:ascii="Times New Roman" w:hAnsi="Times New Roman" w:cs="Times New Roman"/>
+          <w:sz w:val="28"/>
+          <w:szCs w:val="28"/>
+        </w:rPr>
+        <w:t xml:space="preserve">Thus, indeed the input to the function </w:t>
+      </w:r>
+      <w:proofErr w:type="spellStart"/>
+      <w:r>
+        <w:rPr>
+          <w:rFonts w:ascii="Times New Roman" w:hAnsi="Times New Roman" w:cs="Times New Roman"/>
+          <w:sz w:val="28"/>
+          <w:szCs w:val="28"/>
+        </w:rPr>
+        <w:t>linalg.inv</w:t>
+      </w:r>
+      <w:proofErr w:type="spellEnd"/>
+      <w:r>
+        <w:rPr>
+          <w:rFonts w:ascii="Times New Roman" w:hAnsi="Times New Roman" w:cs="Times New Roman"/>
+          <w:sz w:val="28"/>
+          <w:szCs w:val="28"/>
+        </w:rPr>
+        <w:t xml:space="preserve"> is a singular matrix according to its </w:t>
+      </w:r>
+      <w:proofErr w:type="spellStart"/>
+      <w:r>
+        <w:rPr>
+          <w:rFonts w:ascii="Times New Roman" w:hAnsi="Times New Roman" w:cs="Times New Roman"/>
+          <w:sz w:val="28"/>
+          <w:szCs w:val="28"/>
+        </w:rPr>
+        <w:t>defination</w:t>
+      </w:r>
+      <w:proofErr w:type="spellEnd"/>
+      <w:r>
+        <w:rPr>
+          <w:rFonts w:ascii="Times New Roman" w:hAnsi="Times New Roman" w:cs="Times New Roman"/>
+          <w:sz w:val="28"/>
+          <w:szCs w:val="28"/>
+        </w:rPr>
+        <w:t>.</w:t>
+      </w:r>
+    </w:p>
+    <w:p>
+      <w:pPr>
+        <w:pStyle w:val="ListParagraph"/>
+        <w:rPr>
+          <w:rFonts w:ascii="Times New Roman" w:hAnsi="Times New Roman" w:cs="Times New Roman"/>
+          <w:sz w:val="28"/>
+          <w:szCs w:val="28"/>
+        </w:rPr>
+      </w:pPr>
+    </w:p>
+    <w:p>
+      <w:pPr>
+        <w:pStyle w:val="ListParagraph"/>
+        <w:numPr>
+          <w:ilvl w:val="0"/>
+          <w:numId w:val="3"/>
+        </w:numPr>
+        <w:rPr>
+          <w:rFonts w:ascii="Times New Roman" w:hAnsi="Times New Roman" w:cs="Times New Roman"/>
+          <w:sz w:val="28"/>
+          <w:szCs w:val="28"/>
+        </w:rPr>
+      </w:pPr>
+      <w:r>
+        <w:rPr>
+          <w:rFonts w:ascii="Times New Roman" w:hAnsi="Times New Roman" w:cs="Times New Roman"/>
+          <w:sz w:val="28"/>
+          <w:szCs w:val="28"/>
+        </w:rPr>
+        <w:t>The function subtestFn() printed “ERROR” in the terminal.</w:t>
+      </w:r>
+    </w:p>
+    <w:p>
+      <w:pPr>
+        <w:pStyle w:val="ListParagraph"/>
+        <w:rPr>
+          <w:rFonts w:ascii="Times New Roman" w:hAnsi="Times New Roman" w:cs="Times New Roman"/>
+          <w:sz w:val="28"/>
+          <w:szCs w:val="28"/>
+        </w:rPr>
+      </w:pPr>
+    </w:p>
+    <w:p>
+      <w:pPr>
+        <w:pStyle w:val="ListParagraph"/>
+        <w:numPr>
+          <w:ilvl w:val="0"/>
+          <w:numId w:val="3"/>
+        </w:numPr>
+        <w:rPr>
+          <w:rFonts w:ascii="Times New Roman" w:hAnsi="Times New Roman" w:cs="Times New Roman"/>
+          <w:sz w:val="28"/>
+          <w:szCs w:val="28"/>
+        </w:rPr>
+      </w:pPr>
+      <w:proofErr w:type="spellStart"/>
+      <w:r>
+        <w:rPr>
+          <w:rFonts w:ascii="Times New Roman" w:hAnsi="Times New Roman" w:cs="Times New Roman"/>
+          <w:sz w:val="28"/>
+          <w:szCs w:val="28"/>
+        </w:rPr>
+        <w:t>Linalg.inv</w:t>
+      </w:r>
+      <w:proofErr w:type="spellEnd"/>
+      <w:r>
+        <w:rPr>
+          <w:rFonts w:ascii="Times New Roman" w:hAnsi="Times New Roman" w:cs="Times New Roman"/>
+          <w:sz w:val="28"/>
+          <w:szCs w:val="28"/>
+        </w:rPr>
+        <w:t xml:space="preserve"> compute the multiplicative inverse of a matrix and it is computed by finding another matrix (</w:t>
+      </w:r>
+      <w:proofErr w:type="spellStart"/>
+      <w:r>
+        <w:rPr>
+          <w:rFonts w:ascii="Times New Roman" w:hAnsi="Times New Roman" w:cs="Times New Roman"/>
+          <w:sz w:val="28"/>
+          <w:szCs w:val="28"/>
+        </w:rPr>
+        <w:t>avin</w:t>
+      </w:r>
+      <w:proofErr w:type="spellEnd"/>
+      <w:r>
+        <w:rPr>
+          <w:rFonts w:ascii="Times New Roman" w:hAnsi="Times New Roman" w:cs="Times New Roman"/>
+          <w:sz w:val="28"/>
+          <w:szCs w:val="28"/>
+        </w:rPr>
+        <w:t>) that satisfy the following equation.</w:t>
+      </w:r>
+    </w:p>
+    <w:p>
+      <w:pPr>
+        <w:pStyle w:val="ListParagraph"/>
+        <w:rPr>
+          <w:rFonts w:ascii="Times New Roman" w:hAnsi="Times New Roman" w:cs="Times New Roman"/>
+          <w:sz w:val="28"/>
+          <w:szCs w:val="28"/>
+        </w:rPr>
+      </w:pPr>
+      <m:oMathPara>
+        <m:oMath>
+          <m:r>
+            <w:rPr>
+              <w:rFonts w:ascii="Cambria Math" w:hAnsi="Cambria Math" w:cs="Times New Roman"/>
+              <w:sz w:val="28"/>
+              <w:szCs w:val="28"/>
+            </w:rPr>
+            <m:t>dot</m:t>
+          </m:r>
+          <m:d>
+            <m:dPr>
+              <m:ctrlPr>
+                <w:rPr>
+                  <w:rFonts w:ascii="Cambria Math" w:hAnsi="Cambria Math" w:cs="Times New Roman"/>
+                  <w:i/>
+                  <w:sz w:val="28"/>
+                  <w:szCs w:val="28"/>
+                </w:rPr>
+              </m:ctrlPr>
+            </m:dPr>
+            <m:e>
+              <m:r>
+                <w:rPr>
+                  <w:rFonts w:ascii="Cambria Math" w:hAnsi="Cambria Math" w:cs="Times New Roman"/>
+                  <w:sz w:val="28"/>
+                  <w:szCs w:val="28"/>
+                </w:rPr>
+                <m:t>a, ainv</m:t>
+              </m:r>
+            </m:e>
+          </m:d>
+          <m:r>
+            <w:rPr>
+              <w:rFonts w:ascii="Cambria Math" w:hAnsi="Cambria Math" w:cs="Times New Roman"/>
+              <w:sz w:val="28"/>
+              <w:szCs w:val="28"/>
+            </w:rPr>
+            <m:t>=dot</m:t>
+          </m:r>
+          <m:d>
+            <m:dPr>
+              <m:ctrlPr>
+                <w:rPr>
+                  <w:rFonts w:ascii="Cambria Math" w:hAnsi="Cambria Math" w:cs="Times New Roman"/>
+                  <w:i/>
+                  <w:sz w:val="28"/>
+                  <w:szCs w:val="28"/>
+                </w:rPr>
+              </m:ctrlPr>
+            </m:dPr>
+            <m:e>
+              <m:r>
+                <w:rPr>
+                  <w:rFonts w:ascii="Cambria Math" w:hAnsi="Cambria Math" w:cs="Times New Roman"/>
+                  <w:sz w:val="28"/>
+                  <w:szCs w:val="28"/>
+                </w:rPr>
+                <m:t>ainv, a</m:t>
+              </m:r>
+            </m:e>
+          </m:d>
+          <m:r>
+            <w:rPr>
+              <w:rFonts w:ascii="Cambria Math" w:hAnsi="Cambria Math" w:cs="Times New Roman"/>
+              <w:sz w:val="28"/>
+              <w:szCs w:val="28"/>
+            </w:rPr>
+            <m:t>=eye(a.shape</m:t>
+          </m:r>
+          <m:d>
+            <m:dPr>
+              <m:begChr m:val="["/>
+              <m:endChr m:val="]"/>
+              <m:ctrlPr>
+                <w:rPr>
+                  <w:rFonts w:ascii="Cambria Math" w:hAnsi="Cambria Math" w:cs="Times New Roman"/>
+                  <w:i/>
+                  <w:sz w:val="28"/>
+                  <w:szCs w:val="28"/>
+                </w:rPr>
+              </m:ctrlPr>
+            </m:dPr>
+            <m:e>
+              <m:r>
+                <w:rPr>
+                  <w:rFonts w:ascii="Cambria Math" w:hAnsi="Cambria Math" w:cs="Times New Roman"/>
+                  <w:sz w:val="28"/>
+                  <w:szCs w:val="28"/>
+                </w:rPr>
+                <m:t>0</m:t>
+              </m:r>
+            </m:e>
+          </m:d>
+          <m:r>
+            <w:rPr>
+              <w:rFonts w:ascii="Cambria Math" w:hAnsi="Cambria Math" w:cs="Times New Roman"/>
+              <w:sz w:val="28"/>
+              <w:szCs w:val="28"/>
+            </w:rPr>
+            <m:t>)</m:t>
+          </m:r>
+        </m:oMath>
+      </m:oMathPara>
+    </w:p>
+    <w:p>
+      <w:pPr>
+        <w:pStyle w:val="ListParagraph"/>
+        <w:rPr>
+          <w:rFonts w:ascii="Times New Roman" w:hAnsi="Times New Roman" w:cs="Times New Roman"/>
+          <w:sz w:val="28"/>
+          <w:szCs w:val="28"/>
+        </w:rPr>
+      </w:pPr>
+    </w:p>
+    <w:p>
+      <w:pPr>
+        <w:pStyle w:val="ListParagraph"/>
+        <w:rPr>
+          <w:rFonts w:ascii="Times New Roman" w:hAnsi="Times New Roman" w:cs="Times New Roman"/>
+          <w:sz w:val="28"/>
+          <w:szCs w:val="28"/>
+        </w:rPr>
+      </w:pPr>
+      <w:proofErr w:type="spellStart"/>
+      <w:r>
+        <w:rPr>
+          <w:rFonts w:ascii="Times New Roman" w:hAnsi="Times New Roman" w:cs="Times New Roman"/>
+          <w:sz w:val="28"/>
+          <w:szCs w:val="28"/>
+        </w:rPr>
+        <w:t>Linalg.pinv</w:t>
+      </w:r>
+      <w:proofErr w:type="spellEnd"/>
+      <w:r>
+        <w:rPr>
+          <w:rFonts w:ascii="Times New Roman" w:hAnsi="Times New Roman" w:cs="Times New Roman"/>
+          <w:sz w:val="28"/>
+          <w:szCs w:val="28"/>
+        </w:rPr>
+        <w:t xml:space="preserve"> compute the Moore-Penrose pseudo-inverse of a matrix and it is computed using singular value decomposition (SVD) and including all large singular values.</w:t>
+      </w:r>
+    </w:p>
+    <w:p>
+      <w:pPr>
+        <w:pStyle w:val="ListParagraph"/>
+        <w:rPr>
+          <w:rFonts w:ascii="Times New Roman" w:hAnsi="Times New Roman" w:cs="Times New Roman"/>
+          <w:sz w:val="28"/>
+          <w:szCs w:val="28"/>
+        </w:rPr>
+      </w:pPr>
+    </w:p>
+    <w:p>
+      <w:pPr>
+        <w:pStyle w:val="ListParagraph"/>
+        <w:rPr>
+          <w:rFonts w:ascii="Times New Roman" w:hAnsi="Times New Roman" w:cs="Times New Roman"/>
+          <w:sz w:val="28"/>
+          <w:szCs w:val="28"/>
+        </w:rPr>
+      </w:pPr>
+      <w:r>
+        <w:rPr>
+          <w:rFonts w:ascii="Times New Roman" w:hAnsi="Times New Roman" w:cs="Times New Roman"/>
+          <w:sz w:val="28"/>
+          <w:szCs w:val="28"/>
+        </w:rPr>
+        <w:t>The model’s weight is the following,</w:t>
+      </w:r>
+    </w:p>
+    <w:p>
+      <w:pPr>
+        <w:pStyle w:val="ListParagraph"/>
+        <w:rPr>
+          <w:rFonts w:ascii="Times New Roman" w:hAnsi="Times New Roman" w:cs="Times New Roman"/>
+          <w:sz w:val="28"/>
+          <w:szCs w:val="28"/>
+        </w:rPr>
+      </w:pPr>
+      <m:oMathPara>
+        <m:oMath>
+          <m:r>
+            <w:rPr>
+              <w:rFonts w:ascii="Cambria Math" w:hAnsi="Cambria Math" w:cs="Times New Roman"/>
+              <w:sz w:val="28"/>
+              <w:szCs w:val="28"/>
+            </w:rPr>
+            <m:t>w=</m:t>
+          </m:r>
+          <m:d>
+            <m:dPr>
+              <m:begChr m:val="["/>
+              <m:endChr m:val="]"/>
+              <m:ctrlPr>
+                <w:rPr>
+                  <w:rFonts w:ascii="Cambria Math" w:hAnsi="Cambria Math" w:cs="Times New Roman"/>
+                  <w:i/>
+                  <w:sz w:val="28"/>
+                  <w:szCs w:val="28"/>
+                </w:rPr>
+              </m:ctrlPr>
+            </m:dPr>
+            <m:e>
+              <m:m>
+                <m:mPr>
+                  <m:mcs>
+                    <m:mc>
+                      <m:mcPr>
+                        <m:count m:val="3"/>
+                        <m:mcJc m:val="center"/>
+                      </m:mcPr>
+                    </m:mc>
+                  </m:mcs>
+                  <m:ctrlPr>
+                    <w:rPr>
+                      <w:rFonts w:ascii="Cambria Math" w:hAnsi="Cambria Math" w:cs="Times New Roman"/>
+                      <w:i/>
+                      <w:sz w:val="28"/>
+                      <w:szCs w:val="28"/>
+                    </w:rPr>
+                  </m:ctrlPr>
+                </m:mPr>
+                <m:mr>
+                  <m:e>
+                    <m:r>
+                      <w:rPr>
+                        <w:rFonts w:ascii="Cambria Math" w:hAnsi="Cambria Math" w:cs="Times New Roman"/>
+                        <w:sz w:val="28"/>
+                        <w:szCs w:val="28"/>
+                      </w:rPr>
+                      <m:t>-6.661×</m:t>
+                    </m:r>
+                    <m:sSup>
+                      <m:sSupPr>
+                        <m:ctrlPr>
+                          <w:rPr>
+                            <w:rFonts w:ascii="Cambria Math" w:hAnsi="Cambria Math" w:cs="Times New Roman"/>
+                            <w:i/>
+                            <w:sz w:val="28"/>
+                            <w:szCs w:val="28"/>
+                          </w:rPr>
+                        </m:ctrlPr>
+                      </m:sSupPr>
+                      <m:e>
+                        <m:r>
+                          <w:rPr>
+                            <w:rFonts w:ascii="Cambria Math" w:hAnsi="Cambria Math" w:cs="Times New Roman"/>
+                            <w:sz w:val="28"/>
+                            <w:szCs w:val="28"/>
+                          </w:rPr>
+                          <m:t>10</m:t>
+                        </m:r>
+                      </m:e>
+                      <m:sup>
+                        <m:r>
+                          <w:rPr>
+                            <w:rFonts w:ascii="Cambria Math" w:hAnsi="Cambria Math" w:cs="Times New Roman"/>
+                            <w:sz w:val="28"/>
+                            <w:szCs w:val="28"/>
+                          </w:rPr>
+                          <m:t>-16</m:t>
+                        </m:r>
+                      </m:sup>
+                    </m:sSup>
+                  </m:e>
+                  <m:e>
+                    <m:r>
+                      <w:rPr>
+                        <w:rFonts w:ascii="Cambria Math" w:hAnsi="Cambria Math" w:cs="Times New Roman"/>
+                        <w:sz w:val="28"/>
+                        <w:szCs w:val="28"/>
+                      </w:rPr>
+                      <m:t>2×</m:t>
+                    </m:r>
+                    <m:sSup>
+                      <m:sSupPr>
+                        <m:ctrlPr>
+                          <w:rPr>
+                            <w:rFonts w:ascii="Cambria Math" w:hAnsi="Cambria Math" w:cs="Times New Roman"/>
+                            <w:i/>
+                            <w:sz w:val="28"/>
+                            <w:szCs w:val="28"/>
+                          </w:rPr>
+                        </m:ctrlPr>
+                      </m:sSupPr>
+                      <m:e>
+                        <m:r>
+                          <w:rPr>
+                            <w:rFonts w:ascii="Cambria Math" w:hAnsi="Cambria Math" w:cs="Times New Roman"/>
+                            <w:sz w:val="28"/>
+                            <w:szCs w:val="28"/>
+                          </w:rPr>
+                          <m:t>10</m:t>
+                        </m:r>
+                      </m:e>
+                      <m:sup>
+                        <m:r>
+                          <w:rPr>
+                            <w:rFonts w:ascii="Cambria Math" w:hAnsi="Cambria Math" w:cs="Times New Roman"/>
+                            <w:sz w:val="28"/>
+                            <w:szCs w:val="28"/>
+                          </w:rPr>
+                          <m:t>-1</m:t>
+                        </m:r>
+                      </m:sup>
+                    </m:sSup>
+                    <m:ctrlPr>
+                      <w:rPr>
+                        <w:rFonts w:ascii="Cambria Math" w:eastAsia="Cambria Math" w:hAnsi="Cambria Math" w:cs="Cambria Math"/>
+                        <w:i/>
+                        <w:sz w:val="28"/>
+                        <w:szCs w:val="28"/>
+                      </w:rPr>
+                    </m:ctrlPr>
+                  </m:e>
+                  <m:e>
+                    <m:r>
+                      <w:rPr>
+                        <w:rFonts w:ascii="Cambria Math" w:eastAsia="Cambria Math" w:hAnsi="Cambria Math" w:cs="Cambria Math"/>
+                        <w:sz w:val="28"/>
+                        <w:szCs w:val="28"/>
+                      </w:rPr>
+                      <m:t>4×</m:t>
+                    </m:r>
+                    <m:sSup>
+                      <m:sSupPr>
+                        <m:ctrlPr>
+                          <w:rPr>
+                            <w:rFonts w:ascii="Cambria Math" w:eastAsia="Cambria Math" w:hAnsi="Cambria Math" w:cs="Cambria Math"/>
+                            <w:i/>
+                            <w:sz w:val="28"/>
+                            <w:szCs w:val="28"/>
+                          </w:rPr>
+                        </m:ctrlPr>
+                      </m:sSupPr>
+                      <m:e>
+                        <m:r>
+                          <w:rPr>
+                            <w:rFonts w:ascii="Cambria Math" w:eastAsia="Cambria Math" w:hAnsi="Cambria Math" w:cs="Cambria Math"/>
+                            <w:sz w:val="28"/>
+                            <w:szCs w:val="28"/>
+                          </w:rPr>
+                          <m:t>10</m:t>
+                        </m:r>
+                      </m:e>
+                      <m:sup>
+                        <m:r>
+                          <w:rPr>
+                            <w:rFonts w:ascii="Cambria Math" w:eastAsia="Cambria Math" w:hAnsi="Cambria Math" w:cs="Cambria Math"/>
+                            <w:sz w:val="28"/>
+                            <w:szCs w:val="28"/>
+                          </w:rPr>
+                          <m:t>-1</m:t>
+                        </m:r>
+                      </m:sup>
+                    </m:sSup>
+                  </m:e>
+                </m:mr>
+              </m:m>
+            </m:e>
+          </m:d>
+        </m:oMath>
+      </m:oMathPara>
+    </w:p>
+    <w:p>
+      <w:pPr>
+        <w:rPr>
+          <w:rFonts w:ascii="Times New Roman" w:hAnsi="Times New Roman" w:cs="Times New Roman"/>
+          <w:sz w:val="28"/>
+          <w:szCs w:val="28"/>
+        </w:rPr>
+      </w:pPr>
     </w:p>
     <w:sectPr>
       <w:pgSz w:w="12240" w:h="15840"/>
@@ -1222,8 +3536,192 @@
       </w:pPr>
     </w:lvl>
   </w:abstractNum>
+  <w:abstractNum w:abstractNumId="1" w15:restartNumberingAfterBreak="0">
+    <w:nsid w:val="195E5667"/>
+    <w:multiLevelType w:val="hybridMultilevel"/>
+    <w:tmpl w:val="F508F3F6"/>
+    <w:lvl w:ilvl="0" w:tplc="38DE2EB4">
+      <w:start w:val="1"/>
+      <w:numFmt w:val="decimal"/>
+      <w:lvlText w:val="%1."/>
+      <w:lvlJc w:val="left"/>
+      <w:pPr>
+        <w:ind w:left="720" w:hanging="360"/>
+      </w:pPr>
+      <w:rPr>
+        <w:rFonts w:hint="default"/>
+      </w:rPr>
+    </w:lvl>
+    <w:lvl w:ilvl="1" w:tplc="04090019" w:tentative="1">
+      <w:start w:val="1"/>
+      <w:numFmt w:val="lowerLetter"/>
+      <w:lvlText w:val="%2."/>
+      <w:lvlJc w:val="left"/>
+      <w:pPr>
+        <w:ind w:left="1440" w:hanging="360"/>
+      </w:pPr>
+    </w:lvl>
+    <w:lvl w:ilvl="2" w:tplc="0409001B" w:tentative="1">
+      <w:start w:val="1"/>
+      <w:numFmt w:val="lowerRoman"/>
+      <w:lvlText w:val="%3."/>
+      <w:lvlJc w:val="right"/>
+      <w:pPr>
+        <w:ind w:left="2160" w:hanging="180"/>
+      </w:pPr>
+    </w:lvl>
+    <w:lvl w:ilvl="3" w:tplc="0409000F" w:tentative="1">
+      <w:start w:val="1"/>
+      <w:numFmt w:val="decimal"/>
+      <w:lvlText w:val="%4."/>
+      <w:lvlJc w:val="left"/>
+      <w:pPr>
+        <w:ind w:left="2880" w:hanging="360"/>
+      </w:pPr>
+    </w:lvl>
+    <w:lvl w:ilvl="4" w:tplc="04090019" w:tentative="1">
+      <w:start w:val="1"/>
+      <w:numFmt w:val="lowerLetter"/>
+      <w:lvlText w:val="%5."/>
+      <w:lvlJc w:val="left"/>
+      <w:pPr>
+        <w:ind w:left="3600" w:hanging="360"/>
+      </w:pPr>
+    </w:lvl>
+    <w:lvl w:ilvl="5" w:tplc="0409001B" w:tentative="1">
+      <w:start w:val="1"/>
+      <w:numFmt w:val="lowerRoman"/>
+      <w:lvlText w:val="%6."/>
+      <w:lvlJc w:val="right"/>
+      <w:pPr>
+        <w:ind w:left="4320" w:hanging="180"/>
+      </w:pPr>
+    </w:lvl>
+    <w:lvl w:ilvl="6" w:tplc="0409000F" w:tentative="1">
+      <w:start w:val="1"/>
+      <w:numFmt w:val="decimal"/>
+      <w:lvlText w:val="%7."/>
+      <w:lvlJc w:val="left"/>
+      <w:pPr>
+        <w:ind w:left="5040" w:hanging="360"/>
+      </w:pPr>
+    </w:lvl>
+    <w:lvl w:ilvl="7" w:tplc="04090019" w:tentative="1">
+      <w:start w:val="1"/>
+      <w:numFmt w:val="lowerLetter"/>
+      <w:lvlText w:val="%8."/>
+      <w:lvlJc w:val="left"/>
+      <w:pPr>
+        <w:ind w:left="5760" w:hanging="360"/>
+      </w:pPr>
+    </w:lvl>
+    <w:lvl w:ilvl="8" w:tplc="0409001B" w:tentative="1">
+      <w:start w:val="1"/>
+      <w:numFmt w:val="lowerRoman"/>
+      <w:lvlText w:val="%9."/>
+      <w:lvlJc w:val="right"/>
+      <w:pPr>
+        <w:ind w:left="6480" w:hanging="180"/>
+      </w:pPr>
+    </w:lvl>
+  </w:abstractNum>
+  <w:abstractNum w:abstractNumId="2" w15:restartNumberingAfterBreak="0">
+    <w:nsid w:val="5FA03F5D"/>
+    <w:multiLevelType w:val="hybridMultilevel"/>
+    <w:tmpl w:val="FE163A30"/>
+    <w:lvl w:ilvl="0" w:tplc="83B8BA98">
+      <w:start w:val="1"/>
+      <w:numFmt w:val="decimal"/>
+      <w:lvlText w:val="%1."/>
+      <w:lvlJc w:val="left"/>
+      <w:pPr>
+        <w:ind w:left="720" w:hanging="360"/>
+      </w:pPr>
+      <w:rPr>
+        <w:rFonts w:hint="default"/>
+      </w:rPr>
+    </w:lvl>
+    <w:lvl w:ilvl="1" w:tplc="04090019" w:tentative="1">
+      <w:start w:val="1"/>
+      <w:numFmt w:val="lowerLetter"/>
+      <w:lvlText w:val="%2."/>
+      <w:lvlJc w:val="left"/>
+      <w:pPr>
+        <w:ind w:left="1440" w:hanging="360"/>
+      </w:pPr>
+    </w:lvl>
+    <w:lvl w:ilvl="2" w:tplc="0409001B" w:tentative="1">
+      <w:start w:val="1"/>
+      <w:numFmt w:val="lowerRoman"/>
+      <w:lvlText w:val="%3."/>
+      <w:lvlJc w:val="right"/>
+      <w:pPr>
+        <w:ind w:left="2160" w:hanging="180"/>
+      </w:pPr>
+    </w:lvl>
+    <w:lvl w:ilvl="3" w:tplc="0409000F" w:tentative="1">
+      <w:start w:val="1"/>
+      <w:numFmt w:val="decimal"/>
+      <w:lvlText w:val="%4."/>
+      <w:lvlJc w:val="left"/>
+      <w:pPr>
+        <w:ind w:left="2880" w:hanging="360"/>
+      </w:pPr>
+    </w:lvl>
+    <w:lvl w:ilvl="4" w:tplc="04090019" w:tentative="1">
+      <w:start w:val="1"/>
+      <w:numFmt w:val="lowerLetter"/>
+      <w:lvlText w:val="%5."/>
+      <w:lvlJc w:val="left"/>
+      <w:pPr>
+        <w:ind w:left="3600" w:hanging="360"/>
+      </w:pPr>
+    </w:lvl>
+    <w:lvl w:ilvl="5" w:tplc="0409001B" w:tentative="1">
+      <w:start w:val="1"/>
+      <w:numFmt w:val="lowerRoman"/>
+      <w:lvlText w:val="%6."/>
+      <w:lvlJc w:val="right"/>
+      <w:pPr>
+        <w:ind w:left="4320" w:hanging="180"/>
+      </w:pPr>
+    </w:lvl>
+    <w:lvl w:ilvl="6" w:tplc="0409000F" w:tentative="1">
+      <w:start w:val="1"/>
+      <w:numFmt w:val="decimal"/>
+      <w:lvlText w:val="%7."/>
+      <w:lvlJc w:val="left"/>
+      <w:pPr>
+        <w:ind w:left="5040" w:hanging="360"/>
+      </w:pPr>
+    </w:lvl>
+    <w:lvl w:ilvl="7" w:tplc="04090019" w:tentative="1">
+      <w:start w:val="1"/>
+      <w:numFmt w:val="lowerLetter"/>
+      <w:lvlText w:val="%8."/>
+      <w:lvlJc w:val="left"/>
+      <w:pPr>
+        <w:ind w:left="5760" w:hanging="360"/>
+      </w:pPr>
+    </w:lvl>
+    <w:lvl w:ilvl="8" w:tplc="0409001B" w:tentative="1">
+      <w:start w:val="1"/>
+      <w:numFmt w:val="lowerRoman"/>
+      <w:lvlText w:val="%9."/>
+      <w:lvlJc w:val="right"/>
+      <w:pPr>
+        <w:ind w:left="6480" w:hanging="180"/>
+      </w:pPr>
+    </w:lvl>
+  </w:abstractNum>
   <w:num w:numId="1" w16cid:durableId="1610431566">
     <w:abstractNumId w:val="0"/>
+  </w:num>
+  <w:num w:numId="2" w16cid:durableId="90440471">
+    <w:abstractNumId w:val="2"/>
+  </w:num>
+  <w:num w:numId="3" w16cid:durableId="52629792">
+    <w:abstractNumId w:val="1"/>
   </w:num>
 </w:numbering>
 </file>
@@ -1677,6 +4175,16 @@
       </w:tblBorders>
     </w:tblPr>
   </w:style>
+  <w:style w:type="character" w:styleId="PlaceholderText">
+    <w:name w:val="Placeholder Text"/>
+    <w:basedOn w:val="DefaultParagraphFont"/>
+    <w:uiPriority w:val="99"/>
+    <w:semiHidden/>
+    <w:rsid w:val="007B2CA5"/>
+    <w:rPr>
+      <w:color w:val="808080"/>
+    </w:rPr>
+  </w:style>
 </w:styles>
 </file>
 

</xml_diff>